<commit_message>
cambio 1 git, github
</commit_message>
<xml_diff>
--- a/Holberton/GIT:GITHUB/introduccion a git, github.docx
+++ b/Holberton/GIT:GITHUB/introduccion a git, github.docx
@@ -2175,7 +2175,31 @@
           <w:u w:val="none"/>
           <w:rFonts w:ascii="Times New Roman" w:eastAsia="Times New Roman" w:hAnsi="Times New Roman" w:hint="default"/>
         </w:rPr>
-        <w:t xml:space="preserve">una copia de seguridad inalterable de cada uno de ellos, en su actual edición.Tal que así: </w:t>
+        <w:t xml:space="preserve">una copia de seguridad </w:t>
+      </w:r>
+      <w:r>
+        <w:rPr>
+          <w:i w:val="1"/>
+          <w:b w:val="1"/>
+          <w:color w:val="auto"/>
+          <w:sz w:val="22"/>
+          <w:szCs w:val="22"/>
+          <w:u w:val="none"/>
+          <w:rFonts w:ascii="Times New Roman" w:eastAsia="Times New Roman" w:hAnsi="Times New Roman" w:hint="default"/>
+        </w:rPr>
+        <w:t>inalterable</w:t>
+      </w:r>
+      <w:r>
+        <w:rPr>
+          <w:i w:val="1"/>
+          <w:b w:val="0"/>
+          <w:color w:val="auto"/>
+          <w:sz w:val="22"/>
+          <w:szCs w:val="22"/>
+          <w:u w:val="none"/>
+          <w:rFonts w:ascii="Times New Roman" w:eastAsia="Times New Roman" w:hAnsi="Times New Roman" w:hint="default"/>
+        </w:rPr>
+        <w:t xml:space="preserve"> de cada uno de ellos, en su actual edición.Tal que así: </w:t>
       </w:r>
     </w:p>
     <w:p>

</xml_diff>

<commit_message>
cambios en archivo git, github. 08/03/2021
</commit_message>
<xml_diff>
--- a/Holberton/GIT:GITHUB/introduccion a git, github.docx
+++ b/Holberton/GIT:GITHUB/introduccion a git, github.docx
@@ -115,34 +115,34 @@
           <w:szCs w:val="22"/>
           <w:rFonts w:ascii="Times New Roman" w:eastAsia="Times New Roman" w:hAnsi="Times New Roman" w:hint="default"/>
         </w:rPr>
-        <w:t xml:space="preserve">para que ningún cambio, en un proyecto, se nos pierda en el transcurso de su realización; sirve en </w:t>
-      </w:r>
-      <w:r>
-        <w:rPr>
-          <w:color w:val="auto"/>
-          <w:sz w:val="22"/>
-          <w:szCs w:val="22"/>
-          <w:rFonts w:ascii="Times New Roman" w:eastAsia="Times New Roman" w:hAnsi="Times New Roman" w:hint="default"/>
-        </w:rPr>
-        <w:t xml:space="preserve">caso que queramos retroalimentar ciertos detalles que hicimos en el pasado o modificar ciertas líneas </w:t>
-      </w:r>
-      <w:r>
-        <w:rPr>
-          <w:color w:val="auto"/>
-          <w:sz w:val="22"/>
-          <w:szCs w:val="22"/>
-          <w:rFonts w:ascii="Times New Roman" w:eastAsia="Times New Roman" w:hAnsi="Times New Roman" w:hint="default"/>
-        </w:rPr>
-        <w:t xml:space="preserve">de códigos ya ejecutadas en el tiempo y en diferentes versiones. Adicionalmente coordina el trabajo </w:t>
-      </w:r>
-      <w:r>
-        <w:rPr>
-          <w:color w:val="auto"/>
-          <w:sz w:val="22"/>
-          <w:szCs w:val="22"/>
-          <w:rFonts w:ascii="Times New Roman" w:eastAsia="Times New Roman" w:hAnsi="Times New Roman" w:hint="default"/>
-        </w:rPr>
-        <w:t xml:space="preserve">que varias personas realizan sobre archivos compartidos. </w:t>
+        <w:t xml:space="preserve">para que ningún cambio, en un proyecto, se nos pierda en el transcurso de su realización; sirve en caso </w:t>
+      </w:r>
+      <w:r>
+        <w:rPr>
+          <w:color w:val="auto"/>
+          <w:sz w:val="22"/>
+          <w:szCs w:val="22"/>
+          <w:rFonts w:ascii="Times New Roman" w:eastAsia="Times New Roman" w:hAnsi="Times New Roman" w:hint="default"/>
+        </w:rPr>
+        <w:t xml:space="preserve">que queramos retroalimentar ciertos detalles que hicimos en el pasado o modificar ciertas líneas de </w:t>
+      </w:r>
+      <w:r>
+        <w:rPr>
+          <w:color w:val="auto"/>
+          <w:sz w:val="22"/>
+          <w:szCs w:val="22"/>
+          <w:rFonts w:ascii="Times New Roman" w:eastAsia="Times New Roman" w:hAnsi="Times New Roman" w:hint="default"/>
+        </w:rPr>
+        <w:t xml:space="preserve">códigos ya ejecutadas en el tiempo y en diferentes versiones. Adicionalmente coordina el trabajo que </w:t>
+      </w:r>
+      <w:r>
+        <w:rPr>
+          <w:color w:val="auto"/>
+          <w:sz w:val="22"/>
+          <w:szCs w:val="22"/>
+          <w:rFonts w:ascii="Times New Roman" w:eastAsia="Times New Roman" w:hAnsi="Times New Roman" w:hint="default"/>
+        </w:rPr>
+        <w:t xml:space="preserve">varias personas realizan sobre archivos compartidos. </w:t>
       </w:r>
     </w:p>
     <w:p>
@@ -181,52 +181,52 @@
           <w:szCs w:val="22"/>
           <w:rFonts w:ascii="Times New Roman" w:eastAsia="Times New Roman" w:hAnsi="Times New Roman" w:hint="default"/>
         </w:rPr>
-        <w:t xml:space="preserve">para guardar nuestros proyectos de código; esa carpeta en Git se le conoce como: “working </w:t>
-      </w:r>
-      <w:r>
-        <w:rPr>
-          <w:color w:val="auto"/>
-          <w:sz w:val="22"/>
-          <w:szCs w:val="22"/>
-          <w:rFonts w:ascii="Times New Roman" w:eastAsia="Times New Roman" w:hAnsi="Times New Roman" w:hint="default"/>
-        </w:rPr>
-        <w:t xml:space="preserve">directory”. Ya iniciado Git; es decir, ya estando la carpeta interpretada como un “working directory”. </w:t>
-      </w:r>
-      <w:r>
-        <w:rPr>
-          <w:color w:val="auto"/>
-          <w:sz w:val="22"/>
-          <w:szCs w:val="22"/>
-          <w:rFonts w:ascii="Times New Roman" w:eastAsia="Times New Roman" w:hAnsi="Times New Roman" w:hint="default"/>
-        </w:rPr>
-        <w:t xml:space="preserve">Working Directory lo que hará ahora es mandar ciertos archivos contenidos en él (o todos, si desea) a </w:t>
-      </w:r>
-      <w:r>
-        <w:rPr>
-          <w:color w:val="auto"/>
-          <w:sz w:val="22"/>
-          <w:szCs w:val="22"/>
-          <w:rFonts w:ascii="Times New Roman" w:eastAsia="Times New Roman" w:hAnsi="Times New Roman" w:hint="default"/>
-        </w:rPr>
-        <w:t xml:space="preserve">un area temporal. La función del “area temporal” (staging area) es la de guardar los cambios que </w:t>
-      </w:r>
-      <w:r>
-        <w:rPr>
-          <w:color w:val="auto"/>
-          <w:sz w:val="22"/>
-          <w:szCs w:val="22"/>
-          <w:rFonts w:ascii="Times New Roman" w:eastAsia="Times New Roman" w:hAnsi="Times New Roman" w:hint="default"/>
-        </w:rPr>
-        <w:t xml:space="preserve">nosotros realicemos en los directorios (en los archivos seleccionados del directorio); es decir, guardar </w:t>
-      </w:r>
-      <w:r>
-        <w:rPr>
-          <w:color w:val="auto"/>
-          <w:sz w:val="22"/>
-          <w:szCs w:val="22"/>
-          <w:rFonts w:ascii="Times New Roman" w:eastAsia="Times New Roman" w:hAnsi="Times New Roman" w:hint="default"/>
-        </w:rPr>
-        <w:t xml:space="preserve">los cambios ejecutados de las carpetas que, ahora son llamadas en función de Git, como: “working </w:t>
+        <w:t xml:space="preserve">para guardar nuestros proyectos de código; esa carpeta en Git se le conoce como: “working directory”. </w:t>
+      </w:r>
+      <w:r>
+        <w:rPr>
+          <w:color w:val="auto"/>
+          <w:sz w:val="22"/>
+          <w:szCs w:val="22"/>
+          <w:rFonts w:ascii="Times New Roman" w:eastAsia="Times New Roman" w:hAnsi="Times New Roman" w:hint="default"/>
+        </w:rPr>
+        <w:t xml:space="preserve">Ya iniciado Git; es decir, ya estando la carpeta interpretada como un “working directory”. Working </w:t>
+      </w:r>
+      <w:r>
+        <w:rPr>
+          <w:color w:val="auto"/>
+          <w:sz w:val="22"/>
+          <w:szCs w:val="22"/>
+          <w:rFonts w:ascii="Times New Roman" w:eastAsia="Times New Roman" w:hAnsi="Times New Roman" w:hint="default"/>
+        </w:rPr>
+        <w:t xml:space="preserve">Directory lo que hará ahora es mandar ciertos archivos contenidos en él (o todos, si desea) a un area </w:t>
+      </w:r>
+      <w:r>
+        <w:rPr>
+          <w:color w:val="auto"/>
+          <w:sz w:val="22"/>
+          <w:szCs w:val="22"/>
+          <w:rFonts w:ascii="Times New Roman" w:eastAsia="Times New Roman" w:hAnsi="Times New Roman" w:hint="default"/>
+        </w:rPr>
+        <w:t xml:space="preserve">temporal. La función del “area temporal” (staging area) es la de guardar los cambios que nosotros </w:t>
+      </w:r>
+      <w:r>
+        <w:rPr>
+          <w:color w:val="auto"/>
+          <w:sz w:val="22"/>
+          <w:szCs w:val="22"/>
+          <w:rFonts w:ascii="Times New Roman" w:eastAsia="Times New Roman" w:hAnsi="Times New Roman" w:hint="default"/>
+        </w:rPr>
+        <w:t xml:space="preserve">realicemos en los directorios (en los archivos seleccionados del directorio); es decir, guardar los </w:t>
+      </w:r>
+      <w:r>
+        <w:rPr>
+          <w:color w:val="auto"/>
+          <w:sz w:val="22"/>
+          <w:szCs w:val="22"/>
+          <w:rFonts w:ascii="Times New Roman" w:eastAsia="Times New Roman" w:hAnsi="Times New Roman" w:hint="default"/>
+        </w:rPr>
+        <w:t xml:space="preserve">cambios ejecutados de las carpetas que, ahora son llamadas en función de Git, como: “working </w:t>
       </w:r>
       <w:r>
         <w:rPr>
@@ -319,16 +319,16 @@
           <w:szCs w:val="22"/>
           <w:rFonts w:ascii="Times New Roman" w:eastAsia="Times New Roman" w:hAnsi="Times New Roman" w:hint="default"/>
         </w:rPr>
-        <w:t xml:space="preserve">“staging area” y/o “local repo”. Es decir, es desde esta carpeta arrastrada “working directory” </w:t>
-      </w:r>
-      <w:r>
-        <w:rPr>
-          <w:color w:val="auto"/>
-          <w:sz w:val="22"/>
-          <w:szCs w:val="22"/>
-          <w:rFonts w:ascii="Times New Roman" w:eastAsia="Times New Roman" w:hAnsi="Times New Roman" w:hint="default"/>
-        </w:rPr>
-        <w:t xml:space="preserve">donde se seleccionará todos los archivos, o algunos archivos en cuestión, que desee almacenar en el </w:t>
+        <w:t xml:space="preserve">“staging area” y/o “local repo”. Es decir, es desde esta carpeta arrastrada “working directory” donde </w:t>
+      </w:r>
+      <w:r>
+        <w:rPr>
+          <w:color w:val="auto"/>
+          <w:sz w:val="22"/>
+          <w:szCs w:val="22"/>
+          <w:rFonts w:ascii="Times New Roman" w:eastAsia="Times New Roman" w:hAnsi="Times New Roman" w:hint="default"/>
+        </w:rPr>
+        <w:t xml:space="preserve">se seleccionará todos los archivos, o algunos archivos en cuestión, que desee almacenar en el </w:t>
       </w:r>
       <w:r>
         <w:rPr>
@@ -1763,31 +1763,19 @@
           <w:u w:val="none"/>
           <w:rFonts w:ascii="Times New Roman" w:eastAsia="Times New Roman" w:hAnsi="Times New Roman" w:hint="default"/>
         </w:rPr>
-        <w:t xml:space="preserve">Nota: “ -m” es la simbologia que permite poner comentarios dentro de GIT:GITHUB. Siempre </w:t>
-      </w:r>
-      <w:r>
-        <w:rPr>
-          <w:i w:val="1"/>
-          <w:b w:val="0"/>
-          <w:color w:val="auto"/>
-          <w:sz w:val="22"/>
-          <w:szCs w:val="22"/>
-          <w:u w:val="none"/>
-          <w:rFonts w:ascii="Times New Roman" w:eastAsia="Times New Roman" w:hAnsi="Times New Roman" w:hint="default"/>
-        </w:rPr>
-        <w:t xml:space="preserve">trate de poner un comentario en el comando “git commit”; pues, le dará un dolor de cabeza si no lo </w:t>
-      </w:r>
-      <w:r>
-        <w:rPr>
-          <w:i w:val="1"/>
-          <w:b w:val="0"/>
-          <w:color w:val="auto"/>
-          <w:sz w:val="22"/>
-          <w:szCs w:val="22"/>
-          <w:u w:val="none"/>
-          <w:rFonts w:ascii="Times New Roman" w:eastAsia="Times New Roman" w:hAnsi="Times New Roman" w:hint="default"/>
-        </w:rPr>
-        <w:t xml:space="preserve">hace. </w:t>
+        <w:t xml:space="preserve">Nota: “ -m” es la simbologia que permite poner comentarios dentro de GIT:GITHUB. Siempre trate </w:t>
+      </w:r>
+      <w:r>
+        <w:rPr>
+          <w:i w:val="1"/>
+          <w:b w:val="0"/>
+          <w:color w:val="auto"/>
+          <w:sz w:val="22"/>
+          <w:szCs w:val="22"/>
+          <w:u w:val="none"/>
+          <w:rFonts w:ascii="Times New Roman" w:eastAsia="Times New Roman" w:hAnsi="Times New Roman" w:hint="default"/>
+        </w:rPr>
+        <w:t xml:space="preserve">de poner un comentario en el comando “git commit”; pues, le dará un dolor de cabeza si no lo hace. </w:t>
       </w:r>
     </w:p>
     <w:p>
@@ -3730,7 +3718,19 @@
           <w:u w:val="none"/>
           <w:rFonts w:ascii="Times New Roman" w:eastAsia="Times New Roman" w:hAnsi="Times New Roman" w:hint="default"/>
         </w:rPr>
-        <w:t xml:space="preserve">repositorio local (local repo) al ejecutar de nuevo el comando “git commit - m “” ”. Tal como se ve.</w:t>
+        <w:t xml:space="preserve">repositorio local (local repo) al ejecutar de nuevo el comando “git commit - m ‘edición 2 de </w:t>
+      </w:r>
+      <w:r>
+        <w:rPr>
+          <w:i w:val="0"/>
+          <w:b w:val="0"/>
+          <w:color w:val="auto"/>
+          <w:sz w:val="22"/>
+          <w:szCs w:val="22"/>
+          <w:u w:val="none"/>
+          <w:rFonts w:ascii="Times New Roman" w:eastAsia="Times New Roman" w:hAnsi="Times New Roman" w:hint="default"/>
+        </w:rPr>
+        <w:t xml:space="preserve">2hoja.html’ ”. Tal como se ve.</w:t>
       </w:r>
     </w:p>
     <w:p>
@@ -3874,43 +3874,67 @@
           <w:u w:val="none"/>
           <w:rFonts w:ascii="Times New Roman" w:eastAsia="Times New Roman" w:hAnsi="Times New Roman" w:hint="default"/>
         </w:rPr>
-        <w:t xml:space="preserve">editados; pero, definitivamente sí pueden ser revertidos (basicamente la idea es transportarse entre una </w:t>
-      </w:r>
-      <w:r>
-        <w:rPr>
-          <w:i w:val="0"/>
-          <w:b w:val="0"/>
-          <w:color w:val="auto"/>
-          <w:sz w:val="22"/>
-          <w:szCs w:val="22"/>
-          <w:u w:val="none"/>
-          <w:rFonts w:ascii="Times New Roman" w:eastAsia="Times New Roman" w:hAnsi="Times New Roman" w:hint="default"/>
-        </w:rPr>
-        <w:t xml:space="preserve">copia de seguridad a otra dentro del repositorio local). Antes de proceder a ese paso, primero nos </w:t>
-      </w:r>
-      <w:r>
-        <w:rPr>
-          <w:i w:val="0"/>
-          <w:b w:val="0"/>
-          <w:color w:val="auto"/>
-          <w:sz w:val="22"/>
-          <w:szCs w:val="22"/>
-          <w:u w:val="none"/>
-          <w:rFonts w:ascii="Times New Roman" w:eastAsia="Times New Roman" w:hAnsi="Times New Roman" w:hint="default"/>
-        </w:rPr>
-        <w:t xml:space="preserve">interesaría visualizar en un listado resumido todos los commits que hemos guardado; eso se hace con </w:t>
-      </w:r>
-      <w:r>
-        <w:rPr>
-          <w:i w:val="0"/>
-          <w:b w:val="0"/>
-          <w:color w:val="auto"/>
-          <w:sz w:val="22"/>
-          <w:szCs w:val="22"/>
-          <w:u w:val="none"/>
-          <w:rFonts w:ascii="Times New Roman" w:eastAsia="Times New Roman" w:hAnsi="Times New Roman" w:hint="default"/>
-        </w:rPr>
-        <w:t xml:space="preserve">el comando “git log --oneline”: muestra en una lista los commits guardados. </w:t>
+        <w:t xml:space="preserve">alterados; pero, definitivamente, sí puede crear versiones nuevas a partir de esas viejas, nuevos </w:t>
+      </w:r>
+      <w:r>
+        <w:rPr>
+          <w:i w:val="0"/>
+          <w:b w:val="0"/>
+          <w:color w:val="auto"/>
+          <w:sz w:val="22"/>
+          <w:szCs w:val="22"/>
+          <w:u w:val="none"/>
+          <w:rFonts w:ascii="Times New Roman" w:eastAsia="Times New Roman" w:hAnsi="Times New Roman" w:hint="default"/>
+        </w:rPr>
+        <w:t xml:space="preserve">“commits”. (primero lo primero: situarse en esa “vieja” versión. La idea es transportarse entre una </w:t>
+      </w:r>
+      <w:r>
+        <w:rPr>
+          <w:i w:val="0"/>
+          <w:b w:val="0"/>
+          <w:color w:val="auto"/>
+          <w:sz w:val="22"/>
+          <w:szCs w:val="22"/>
+          <w:u w:val="none"/>
+          <w:rFonts w:ascii="Times New Roman" w:eastAsia="Times New Roman" w:hAnsi="Times New Roman" w:hint="default"/>
+        </w:rPr>
+        <w:t xml:space="preserve">copia de seguridad a otra dentro del repositorio local; esto para, posteriormente, tener la posibilidad de </w:t>
+      </w:r>
+      <w:r>
+        <w:rPr>
+          <w:i w:val="0"/>
+          <w:b w:val="0"/>
+          <w:color w:val="auto"/>
+          <w:sz w:val="22"/>
+          <w:szCs w:val="22"/>
+          <w:u w:val="none"/>
+          <w:rFonts w:ascii="Times New Roman" w:eastAsia="Times New Roman" w:hAnsi="Times New Roman" w:hint="default"/>
+        </w:rPr>
+        <w:t xml:space="preserve">crear nuevas versiones a partir de las viejas). Antes de proceder a ese paso, primero nos interesaría </w:t>
+      </w:r>
+      <w:r>
+        <w:rPr>
+          <w:i w:val="0"/>
+          <w:b w:val="0"/>
+          <w:color w:val="auto"/>
+          <w:sz w:val="22"/>
+          <w:szCs w:val="22"/>
+          <w:u w:val="none"/>
+          <w:rFonts w:ascii="Times New Roman" w:eastAsia="Times New Roman" w:hAnsi="Times New Roman" w:hint="default"/>
+        </w:rPr>
+        <w:t xml:space="preserve">visualizar en un listado resumido todos los commits que hemos guardado; eso se hace con el comando </w:t>
+      </w:r>
+      <w:r>
+        <w:rPr>
+          <w:i w:val="0"/>
+          <w:b w:val="0"/>
+          <w:color w:val="auto"/>
+          <w:sz w:val="22"/>
+          <w:szCs w:val="22"/>
+          <w:u w:val="none"/>
+          <w:rFonts w:ascii="Times New Roman" w:eastAsia="Times New Roman" w:hAnsi="Times New Roman" w:hint="default"/>
+        </w:rPr>
+        <w:t xml:space="preserve">“git log --oneline”: muestra en una lista los commits guardados. </w:t>
       </w:r>
     </w:p>
     <w:p>
@@ -4459,8 +4483,8 @@
           <w:i w:val="0"/>
           <w:b w:val="0"/>
           <w:color w:val="auto"/>
-          <w:sz w:val="22"/>
-          <w:szCs w:val="22"/>
+          <w:sz w:val="24"/>
+          <w:szCs w:val="24"/>
           <w:u w:val="none"/>
           <w:rFonts w:ascii="Times New Roman" w:eastAsia="Times New Roman" w:hAnsi="Times New Roman" w:hint="default"/>
         </w:rPr>
@@ -4492,78 +4516,66 @@
         <w:autoSpaceDE w:val="0"/>
         <w:autoSpaceDN w:val="0"/>
       </w:pPr>
-    </w:p>
-    <w:p>
-      <w:pPr>
-        <w:numPr>
-          <w:ilvl w:val="0"/>
-          <w:numId w:val="0"/>
-        </w:numPr>
-        <w:jc w:val="both"/>
-        <w:spacing w:lineRule="auto" w:line="259" w:before="0" w:after="160"/>
-        <w:widowControl w:val="1"/>
-        <w:ind w:right="0" w:left="0" w:firstLine="0"/>
-        <w:rPr>
-          <w:i w:val="0"/>
-          <w:b w:val="0"/>
-          <w:color w:val="auto"/>
-          <w:sz w:val="22"/>
-          <w:szCs w:val="22"/>
-          <w:u w:val="none"/>
-          <w:rFonts w:ascii="Times New Roman" w:eastAsia="Times New Roman" w:hAnsi="Times New Roman" w:hint="default"/>
-        </w:rPr>
-        <w:wordWrap w:val="1"/>
-        <w:autoSpaceDE w:val="0"/>
-        <w:autoSpaceDN w:val="0"/>
-      </w:pPr>
-    </w:p>
-    <w:p>
-      <w:pPr>
-        <w:numPr>
-          <w:ilvl w:val="0"/>
-          <w:numId w:val="0"/>
-        </w:numPr>
-        <w:jc w:val="both"/>
-        <w:spacing w:lineRule="auto" w:line="259" w:before="0" w:after="160"/>
-        <w:widowControl w:val="1"/>
-        <w:ind w:right="0" w:left="0" w:firstLine="0"/>
-        <w:rPr>
-          <w:i w:val="0"/>
-          <w:b w:val="0"/>
-          <w:color w:val="auto"/>
-          <w:sz w:val="22"/>
-          <w:szCs w:val="22"/>
-          <w:u w:val="none"/>
-          <w:rFonts w:ascii="Times New Roman" w:eastAsia="Times New Roman" w:hAnsi="Times New Roman" w:hint="default"/>
-        </w:rPr>
-        <w:wordWrap w:val="1"/>
-        <w:autoSpaceDE w:val="0"/>
-        <w:autoSpaceDN w:val="0"/>
-      </w:pPr>
-    </w:p>
-    <w:p>
-      <w:pPr>
-        <w:numPr>
-          <w:ilvl w:val="0"/>
-          <w:numId w:val="0"/>
-        </w:numPr>
-        <w:jc w:val="both"/>
-        <w:spacing w:lineRule="auto" w:line="259" w:before="0" w:after="160"/>
-        <w:widowControl w:val="1"/>
-        <w:ind w:right="0" w:left="0" w:firstLine="0"/>
-        <w:rPr>
-          <w:i w:val="0"/>
-          <w:b w:val="0"/>
-          <w:color w:val="auto"/>
-          <w:sz w:val="22"/>
-          <w:szCs w:val="22"/>
-          <w:u w:val="none"/>
-          <w:rFonts w:ascii="Times New Roman" w:eastAsia="Times New Roman" w:hAnsi="Times New Roman" w:hint="default"/>
-        </w:rPr>
-        <w:wordWrap w:val="1"/>
-        <w:autoSpaceDE w:val="0"/>
-        <w:autoSpaceDN w:val="0"/>
-      </w:pPr>
+      <w:r>
+        <w:rPr>
+          <w:i w:val="0"/>
+          <w:b w:val="0"/>
+          <w:color w:val="auto"/>
+          <w:sz w:val="22"/>
+          <w:szCs w:val="22"/>
+          <w:u w:val="none"/>
+          <w:rFonts w:ascii="Times New Roman" w:eastAsia="Times New Roman" w:hAnsi="Times New Roman" w:hint="default"/>
+        </w:rPr>
+        <w:t xml:space="preserve">Algo que no hemos comentados sobre los “commits”: apesar de que son inalterables, puede </w:t>
+      </w:r>
+      <w:r>
+        <w:rPr>
+          <w:i w:val="0"/>
+          <w:b w:val="0"/>
+          <w:color w:val="auto"/>
+          <w:sz w:val="22"/>
+          <w:szCs w:val="22"/>
+          <w:u w:val="none"/>
+          <w:rFonts w:ascii="Times New Roman" w:eastAsia="Times New Roman" w:hAnsi="Times New Roman" w:hint="default"/>
+        </w:rPr>
+        <w:t xml:space="preserve">eliminarlos. </w:t>
+      </w:r>
+      <w:r>
+        <w:rPr>
+          <w:i w:val="1"/>
+          <w:b w:val="1"/>
+          <w:color w:val="auto"/>
+          <w:sz w:val="22"/>
+          <w:szCs w:val="22"/>
+          <w:u w:val="none"/>
+          <w:rFonts w:ascii="Times New Roman" w:eastAsia="Times New Roman" w:hAnsi="Times New Roman" w:hint="default"/>
+        </w:rPr>
+        <w:t xml:space="preserve">En caso tal deseemos eliminar por completo la copia de seguridad, un “commit” de un </w:t>
+      </w:r>
+      <w:r>
+        <w:rPr>
+          <w:i w:val="1"/>
+          <w:b w:val="1"/>
+          <w:color w:val="auto"/>
+          <w:sz w:val="22"/>
+          <w:szCs w:val="22"/>
+          <w:u w:val="none"/>
+          <w:rFonts w:ascii="Times New Roman" w:eastAsia="Times New Roman" w:hAnsi="Times New Roman" w:hint="default"/>
+        </w:rPr>
+        <w:t xml:space="preserve">directorio que anteriormente habíamos creado y que ahora mismo se encuentra en repositorio local, </w:t>
+      </w:r>
+      <w:r>
+        <w:rPr>
+          <w:i w:val="1"/>
+          <w:b w:val="1"/>
+          <w:color w:val="auto"/>
+          <w:sz w:val="22"/>
+          <w:szCs w:val="22"/>
+          <w:u w:val="none"/>
+          <w:rFonts w:ascii="Times New Roman" w:eastAsia="Times New Roman" w:hAnsi="Times New Roman" w:hint="default"/>
+        </w:rPr>
+        <w:t xml:space="preserve">es sencillo de hacer: </w:t>
+      </w:r>
     </w:p>
     <w:p>
       <w:pPr>
@@ -5659,66 +5671,6 @@
       </w:pPr>
       <w:r>
         <w:rPr>
-          <w:i w:val="1"/>
-          <w:b w:val="1"/>
-          <w:color w:val="auto"/>
-          <w:sz w:val="22"/>
-          <w:szCs w:val="22"/>
-          <w:u w:val="none"/>
-          <w:rFonts w:ascii="Times New Roman" w:eastAsia="Times New Roman" w:hAnsi="Times New Roman" w:hint="default"/>
-        </w:rPr>
-        <w:t>Bonus:</w:t>
-      </w:r>
-      <w:r>
-        <w:rPr>
-          <w:i w:val="1"/>
-          <w:b w:val="0"/>
-          <w:color w:val="auto"/>
-          <w:sz w:val="22"/>
-          <w:szCs w:val="22"/>
-          <w:u w:val="none"/>
-          <w:rFonts w:ascii="Times New Roman" w:eastAsia="Times New Roman" w:hAnsi="Times New Roman" w:hint="default"/>
-        </w:rPr>
-        <w:t xml:space="preserve"> </w:t>
-      </w:r>
-      <w:r>
-        <w:rPr>
-          <w:i w:val="1"/>
-          <w:b w:val="1"/>
-          <w:color w:val="auto"/>
-          <w:sz w:val="22"/>
-          <w:szCs w:val="22"/>
-          <w:u w:val="none"/>
-          <w:rFonts w:ascii="Times New Roman" w:eastAsia="Times New Roman" w:hAnsi="Times New Roman" w:hint="default"/>
-        </w:rPr>
-        <w:t xml:space="preserve">en caso tal deseemos eliminar por completo la copia de seguridad, un “commit” de un </w:t>
-      </w:r>
-      <w:r>
-        <w:rPr>
-          <w:i w:val="1"/>
-          <w:b w:val="1"/>
-          <w:color w:val="auto"/>
-          <w:sz w:val="22"/>
-          <w:szCs w:val="22"/>
-          <w:u w:val="none"/>
-          <w:rFonts w:ascii="Times New Roman" w:eastAsia="Times New Roman" w:hAnsi="Times New Roman" w:hint="default"/>
-        </w:rPr>
-        <w:t xml:space="preserve">directorio que anteriormente habíamos creado y que ahora mismo se encuentra en repositorio local, </w:t>
-      </w:r>
-      <w:r>
-        <w:rPr>
-          <w:i w:val="1"/>
-          <w:b w:val="1"/>
-          <w:color w:val="auto"/>
-          <w:sz w:val="22"/>
-          <w:szCs w:val="22"/>
-          <w:u w:val="none"/>
-          <w:rFonts w:ascii="Times New Roman" w:eastAsia="Times New Roman" w:hAnsi="Times New Roman" w:hint="default"/>
-        </w:rPr>
-        <w:t xml:space="preserve">es sencillo de hacer: </w:t>
-      </w:r>
-      <w:r>
-        <w:rPr>
           <w:i w:val="0"/>
           <w:b w:val="0"/>
           <w:color w:val="auto"/>
@@ -5775,31 +5727,19 @@
           <w:u w:val="none"/>
           <w:rFonts w:ascii="Times New Roman" w:eastAsia="Times New Roman" w:hAnsi="Times New Roman" w:hint="default"/>
         </w:rPr>
-        <w:t xml:space="preserve">que habíamos aprendido en linux? Pues </w:t>
-      </w:r>
-      <w:r>
-        <w:rPr>
-          <w:i w:val="0"/>
-          <w:b w:val="0"/>
-          <w:color w:val="auto"/>
-          <w:sz w:val="22"/>
-          <w:szCs w:val="22"/>
-          <w:u w:val="none"/>
-          <w:rFonts w:ascii="Times New Roman" w:eastAsia="Times New Roman" w:hAnsi="Times New Roman" w:hint="default"/>
-        </w:rPr>
-        <w:t xml:space="preserve">bien, no hemos dejado de estar en Linux: para borrar directorios completos, estén éstos contenidos o </w:t>
-      </w:r>
-      <w:r>
-        <w:rPr>
-          <w:i w:val="0"/>
-          <w:b w:val="0"/>
-          <w:color w:val="auto"/>
-          <w:sz w:val="22"/>
-          <w:szCs w:val="22"/>
-          <w:u w:val="none"/>
-          <w:rFonts w:ascii="Times New Roman" w:eastAsia="Times New Roman" w:hAnsi="Times New Roman" w:hint="default"/>
-        </w:rPr>
-        <w:t xml:space="preserve">no de archivos, se </w:t>
+        <w:t xml:space="preserve">que habíamos aprendido en linux? Pues bien, no hemos dejado </w:t>
+      </w:r>
+      <w:r>
+        <w:rPr>
+          <w:i w:val="0"/>
+          <w:b w:val="0"/>
+          <w:color w:val="auto"/>
+          <w:sz w:val="22"/>
+          <w:szCs w:val="22"/>
+          <w:u w:val="none"/>
+          <w:rFonts w:ascii="Times New Roman" w:eastAsia="Times New Roman" w:hAnsi="Times New Roman" w:hint="default"/>
+        </w:rPr>
+        <w:t xml:space="preserve">de estar en Linux: para borrar directorios completos, estén éstos contenidos o no de archivos, se </w:t>
       </w:r>
       <w:r>
         <w:rPr>
@@ -5835,7 +5775,7 @@
           <w:smallCaps w:val="0"/>
           <w:rFonts w:ascii="Times New Roman" w:eastAsia="Times New Roman" w:hAnsi="Times New Roman" w:hint="default"/>
         </w:rPr>
-        <w:t xml:space="preserve">“rm -rf”; pero, adicionalmente, debemos aclarar que queremos </w:t>
+        <w:t xml:space="preserve">“rm -rf”; pero, adicionalmente, debemos aclarar que queremos borrar la copia de </w:t>
       </w:r>
       <w:r>
         <w:rPr>
@@ -5855,7 +5795,7 @@
           <w:smallCaps w:val="0"/>
           <w:rFonts w:ascii="Times New Roman" w:eastAsia="Times New Roman" w:hAnsi="Times New Roman" w:hint="default"/>
         </w:rPr>
-        <w:t xml:space="preserve">borrar la copia de seguridad (git), creada en repositorio local, del directorio en el cual nos ubicamos </w:t>
+        <w:t xml:space="preserve">seguridad (git), creada en repositorio local, del directorio en el cual nos ubicamos actualmente dentro </w:t>
       </w:r>
       <w:r>
         <w:rPr>
@@ -5875,27 +5815,7 @@
           <w:smallCaps w:val="0"/>
           <w:rFonts w:ascii="Times New Roman" w:eastAsia="Times New Roman" w:hAnsi="Times New Roman" w:hint="default"/>
         </w:rPr>
-        <w:t xml:space="preserve">actualmente dentro de la ruta de la terminal (ojo con esto, para eliminar el “git” de un directorio en </w:t>
-      </w:r>
-      <w:r>
-        <w:rPr>
-          <w:spacing w:val="0"/>
-          <w:vertAlign w:val="baseline"/>
-          <w:i w:val="0"/>
-          <w:b w:val="0"/>
-          <w:imprint w:val="0"/>
-          <w:emboss w:val="0"/>
-          <w:outline w:val="0"/>
-          <w:shadow w:val="0"/>
-          <w:color w:val="auto"/>
-          <w:position w:val="0"/>
-          <w:sz w:val="22"/>
-          <w:szCs w:val="22"/>
-          <w:u w:val="none"/>
-          <w:smallCaps w:val="0"/>
-          <w:rFonts w:ascii="Times New Roman" w:eastAsia="Times New Roman" w:hAnsi="Times New Roman" w:hint="default"/>
-        </w:rPr>
-        <w:t xml:space="preserve">especifico, </w:t>
+        <w:t xml:space="preserve">de la ruta de la terminal (ojo con esto, para eliminar el “git” de un directorio en especifico, </w:t>
       </w:r>
       <w:r>
         <w:rPr>
@@ -5915,7 +5835,7 @@
           <w:smallCaps w:val="0"/>
           <w:rFonts w:ascii="Times New Roman" w:eastAsia="Times New Roman" w:hAnsi="Times New Roman" w:hint="default"/>
         </w:rPr>
-        <w:t xml:space="preserve">primero debe ubicarse en la ruta donde se encuentra dicho directorio dentro de su </w:t>
+        <w:t xml:space="preserve">primero </w:t>
       </w:r>
       <w:r>
         <w:rPr>
@@ -5935,7 +5855,7 @@
           <w:smallCaps w:val="0"/>
           <w:rFonts w:ascii="Times New Roman" w:eastAsia="Times New Roman" w:hAnsi="Times New Roman" w:hint="default"/>
         </w:rPr>
-        <w:t>terminal</w:t>
+        <w:t xml:space="preserve">debe ubicarse en la ruta donde se encuentra dicho directorio dentro de su terminal</w:t>
       </w:r>
       <w:r>
         <w:rPr>
@@ -5990,7 +5910,27 @@
           <w:smallCaps w:val="0"/>
           <w:rFonts w:ascii="Times New Roman" w:eastAsia="Times New Roman" w:hAnsi="Times New Roman" w:hint="default"/>
         </w:rPr>
-        <w:t xml:space="preserve">). Estando allí, debe ejecutar el siguiente comando: </w:t>
+        <w:t xml:space="preserve">). </w:t>
+      </w:r>
+      <w:r>
+        <w:rPr>
+          <w:spacing w:val="0"/>
+          <w:vertAlign w:val="baseline"/>
+          <w:i w:val="0"/>
+          <w:b w:val="0"/>
+          <w:imprint w:val="0"/>
+          <w:emboss w:val="0"/>
+          <w:outline w:val="0"/>
+          <w:shadow w:val="0"/>
+          <w:color w:val="auto"/>
+          <w:position w:val="0"/>
+          <w:sz w:val="22"/>
+          <w:szCs w:val="22"/>
+          <w:u w:val="none"/>
+          <w:smallCaps w:val="0"/>
+          <w:rFonts w:ascii="Times New Roman" w:eastAsia="Times New Roman" w:hAnsi="Times New Roman" w:hint="default"/>
+        </w:rPr>
+        <w:t xml:space="preserve">Estando allí, debe ejecutar el siguiente comando: </w:t>
       </w:r>
       <w:r>
         <w:rPr>

</xml_diff>

<commit_message>
cambios definitivos sobre el tema: git reset. 08/03/2021
</commit_message>
<xml_diff>
--- a/Holberton/GIT:GITHUB/introduccion a git, github.docx
+++ b/Holberton/GIT:GITHUB/introduccion a git, github.docx
@@ -199,70 +199,70 @@
           <w:szCs w:val="22"/>
           <w:rFonts w:ascii="Times New Roman" w:eastAsia="Times New Roman" w:hAnsi="Times New Roman" w:hint="default"/>
         </w:rPr>
-        <w:t xml:space="preserve">Directory lo que hará ahora es mandar ciertos archivos contenidos en él (o todos, si desea) a un area </w:t>
-      </w:r>
-      <w:r>
-        <w:rPr>
-          <w:color w:val="auto"/>
-          <w:sz w:val="22"/>
-          <w:szCs w:val="22"/>
-          <w:rFonts w:ascii="Times New Roman" w:eastAsia="Times New Roman" w:hAnsi="Times New Roman" w:hint="default"/>
-        </w:rPr>
-        <w:t xml:space="preserve">temporal. La función del “area temporal” (staging area) es la de guardar los cambios que nosotros </w:t>
-      </w:r>
-      <w:r>
-        <w:rPr>
-          <w:color w:val="auto"/>
-          <w:sz w:val="22"/>
-          <w:szCs w:val="22"/>
-          <w:rFonts w:ascii="Times New Roman" w:eastAsia="Times New Roman" w:hAnsi="Times New Roman" w:hint="default"/>
-        </w:rPr>
-        <w:t xml:space="preserve">realicemos en los directorios (en los archivos seleccionados del directorio); es decir, guardar los </w:t>
-      </w:r>
-      <w:r>
-        <w:rPr>
-          <w:color w:val="auto"/>
-          <w:sz w:val="22"/>
-          <w:szCs w:val="22"/>
-          <w:rFonts w:ascii="Times New Roman" w:eastAsia="Times New Roman" w:hAnsi="Times New Roman" w:hint="default"/>
-        </w:rPr>
-        <w:t xml:space="preserve">cambios ejecutados de las carpetas que, ahora son llamadas en función de Git, como: “working </w:t>
-      </w:r>
-      <w:r>
-        <w:rPr>
-          <w:color w:val="auto"/>
-          <w:sz w:val="22"/>
-          <w:szCs w:val="22"/>
-          <w:rFonts w:ascii="Times New Roman" w:eastAsia="Times New Roman" w:hAnsi="Times New Roman" w:hint="default"/>
-        </w:rPr>
-        <w:t xml:space="preserve">directory”. Y si, por ejemplo, ya estando en el “area temporal” (staging area) queremos guardar de </w:t>
-      </w:r>
-      <w:r>
-        <w:rPr>
-          <w:color w:val="auto"/>
-          <w:sz w:val="22"/>
-          <w:szCs w:val="22"/>
-          <w:rFonts w:ascii="Times New Roman" w:eastAsia="Times New Roman" w:hAnsi="Times New Roman" w:hint="default"/>
-        </w:rPr>
-        <w:t xml:space="preserve">forma definitiva esos cambios que hemos ejecutado, se hace por medio de lo que se conoce como: </w:t>
-      </w:r>
-      <w:r>
-        <w:rPr>
-          <w:color w:val="auto"/>
-          <w:sz w:val="22"/>
-          <w:szCs w:val="22"/>
-          <w:rFonts w:ascii="Times New Roman" w:eastAsia="Times New Roman" w:hAnsi="Times New Roman" w:hint="default"/>
-        </w:rPr>
-        <w:t xml:space="preserve">“repositorio local” (local repo).; es decir, de forma oculta, Git va a tener un repositorio con todas </w:t>
-      </w:r>
-      <w:r>
-        <w:rPr>
-          <w:color w:val="auto"/>
-          <w:sz w:val="22"/>
-          <w:szCs w:val="22"/>
-          <w:rFonts w:ascii="Times New Roman" w:eastAsia="Times New Roman" w:hAnsi="Times New Roman" w:hint="default"/>
-        </w:rPr>
-        <w:t xml:space="preserve">nuestras versiones de cambio (las registradas en él). En práctica se podrá entender mejor. Veamos:</w:t>
+        <w:t xml:space="preserve">Directory lo que hará ahora es mandar ciertos archivos contenidos en él (o todos, si desea) a un area. </w:t>
+      </w:r>
+      <w:r>
+        <w:rPr>
+          <w:color w:val="auto"/>
+          <w:sz w:val="22"/>
+          <w:szCs w:val="22"/>
+          <w:rFonts w:ascii="Times New Roman" w:eastAsia="Times New Roman" w:hAnsi="Times New Roman" w:hint="default"/>
+        </w:rPr>
+        <w:t xml:space="preserve">La función del “area temporal” (staging area) es la de guardar los cambios que nosotros realicemos </w:t>
+      </w:r>
+      <w:r>
+        <w:rPr>
+          <w:color w:val="auto"/>
+          <w:sz w:val="22"/>
+          <w:szCs w:val="22"/>
+          <w:rFonts w:ascii="Times New Roman" w:eastAsia="Times New Roman" w:hAnsi="Times New Roman" w:hint="default"/>
+        </w:rPr>
+        <w:t xml:space="preserve">en los directorios (en los archivos seleccionados del directorio); es decir, guardar los cambios </w:t>
+      </w:r>
+      <w:r>
+        <w:rPr>
+          <w:color w:val="auto"/>
+          <w:sz w:val="22"/>
+          <w:szCs w:val="22"/>
+          <w:rFonts w:ascii="Times New Roman" w:eastAsia="Times New Roman" w:hAnsi="Times New Roman" w:hint="default"/>
+        </w:rPr>
+        <w:t xml:space="preserve">ejecutados de las carpetas que, ahora son llamadas en función de Git, como: “working directory”. Y si, </w:t>
+      </w:r>
+      <w:r>
+        <w:rPr>
+          <w:color w:val="auto"/>
+          <w:sz w:val="22"/>
+          <w:szCs w:val="22"/>
+          <w:rFonts w:ascii="Times New Roman" w:eastAsia="Times New Roman" w:hAnsi="Times New Roman" w:hint="default"/>
+        </w:rPr>
+        <w:t xml:space="preserve">por ejemplo, ya estando en el “area temporal” (staging area) queremos guardar de forma definitiva </w:t>
+      </w:r>
+      <w:r>
+        <w:rPr>
+          <w:color w:val="auto"/>
+          <w:sz w:val="22"/>
+          <w:szCs w:val="22"/>
+          <w:rFonts w:ascii="Times New Roman" w:eastAsia="Times New Roman" w:hAnsi="Times New Roman" w:hint="default"/>
+        </w:rPr>
+        <w:t xml:space="preserve">esos cambios que hemos ejecutado, se hace por medio de lo que se conoce como: “repositorio local” </w:t>
+      </w:r>
+      <w:r>
+        <w:rPr>
+          <w:color w:val="auto"/>
+          <w:sz w:val="22"/>
+          <w:szCs w:val="22"/>
+          <w:rFonts w:ascii="Times New Roman" w:eastAsia="Times New Roman" w:hAnsi="Times New Roman" w:hint="default"/>
+        </w:rPr>
+        <w:t xml:space="preserve">(local repo).; es decir, de forma oculta, Git va a tener un repositorio con todas nuestras versiones de </w:t>
+      </w:r>
+      <w:r>
+        <w:rPr>
+          <w:color w:val="auto"/>
+          <w:sz w:val="22"/>
+          <w:szCs w:val="22"/>
+          <w:rFonts w:ascii="Times New Roman" w:eastAsia="Times New Roman" w:hAnsi="Times New Roman" w:hint="default"/>
+        </w:rPr>
+        <w:t xml:space="preserve">cambio (las registradas en él). En práctica se podrá entender mejor. Veamos:</w:t>
       </w:r>
     </w:p>
     <w:p>
@@ -3886,55 +3886,67 @@
           <w:u w:val="none"/>
           <w:rFonts w:ascii="Times New Roman" w:eastAsia="Times New Roman" w:hAnsi="Times New Roman" w:hint="default"/>
         </w:rPr>
-        <w:t xml:space="preserve">“commits”. (primero lo primero: situarse en esa “vieja” versión. La idea es transportarse entre una </w:t>
-      </w:r>
-      <w:r>
-        <w:rPr>
-          <w:i w:val="0"/>
-          <w:b w:val="0"/>
-          <w:color w:val="auto"/>
-          <w:sz w:val="22"/>
-          <w:szCs w:val="22"/>
-          <w:u w:val="none"/>
-          <w:rFonts w:ascii="Times New Roman" w:eastAsia="Times New Roman" w:hAnsi="Times New Roman" w:hint="default"/>
-        </w:rPr>
-        <w:t xml:space="preserve">copia de seguridad a otra dentro del repositorio local; esto para, posteriormente, tener la posibilidad de </w:t>
-      </w:r>
-      <w:r>
-        <w:rPr>
-          <w:i w:val="0"/>
-          <w:b w:val="0"/>
-          <w:color w:val="auto"/>
-          <w:sz w:val="22"/>
-          <w:szCs w:val="22"/>
-          <w:u w:val="none"/>
-          <w:rFonts w:ascii="Times New Roman" w:eastAsia="Times New Roman" w:hAnsi="Times New Roman" w:hint="default"/>
-        </w:rPr>
-        <w:t xml:space="preserve">crear nuevas versiones a partir de las viejas). Antes de proceder a ese paso, primero nos interesaría </w:t>
-      </w:r>
-      <w:r>
-        <w:rPr>
-          <w:i w:val="0"/>
-          <w:b w:val="0"/>
-          <w:color w:val="auto"/>
-          <w:sz w:val="22"/>
-          <w:szCs w:val="22"/>
-          <w:u w:val="none"/>
-          <w:rFonts w:ascii="Times New Roman" w:eastAsia="Times New Roman" w:hAnsi="Times New Roman" w:hint="default"/>
-        </w:rPr>
-        <w:t xml:space="preserve">visualizar en un listado resumido todos los commits que hemos guardado; eso se hace con el comando </w:t>
-      </w:r>
-      <w:r>
-        <w:rPr>
-          <w:i w:val="0"/>
-          <w:b w:val="0"/>
-          <w:color w:val="auto"/>
-          <w:sz w:val="22"/>
-          <w:szCs w:val="22"/>
-          <w:u w:val="none"/>
-          <w:rFonts w:ascii="Times New Roman" w:eastAsia="Times New Roman" w:hAnsi="Times New Roman" w:hint="default"/>
-        </w:rPr>
-        <w:t xml:space="preserve">“git log --oneline”: muestra en una lista los commits guardados. </w:t>
+        <w:t xml:space="preserve">“commits”. (Caso aparte, los “commits” también pueden ser eliminados). Primero lo primero: hay </w:t>
+      </w:r>
+      <w:r>
+        <w:rPr>
+          <w:i w:val="0"/>
+          <w:b w:val="0"/>
+          <w:color w:val="auto"/>
+          <w:sz w:val="22"/>
+          <w:szCs w:val="22"/>
+          <w:u w:val="none"/>
+          <w:rFonts w:ascii="Times New Roman" w:eastAsia="Times New Roman" w:hAnsi="Times New Roman" w:hint="default"/>
+        </w:rPr>
+        <w:t xml:space="preserve">que situarse en esa “vieja” versión. La idea es transportarse entre una copia de seguridad a otra </w:t>
+      </w:r>
+      <w:r>
+        <w:rPr>
+          <w:i w:val="0"/>
+          <w:b w:val="0"/>
+          <w:color w:val="auto"/>
+          <w:sz w:val="22"/>
+          <w:szCs w:val="22"/>
+          <w:u w:val="none"/>
+          <w:rFonts w:ascii="Times New Roman" w:eastAsia="Times New Roman" w:hAnsi="Times New Roman" w:hint="default"/>
+        </w:rPr>
+        <w:t xml:space="preserve">dentro del repositorio local; esto para, posteriormente, tener la posibilidad de crear nuevas versiones a </w:t>
+      </w:r>
+      <w:r>
+        <w:rPr>
+          <w:i w:val="0"/>
+          <w:b w:val="0"/>
+          <w:color w:val="auto"/>
+          <w:sz w:val="22"/>
+          <w:szCs w:val="22"/>
+          <w:u w:val="none"/>
+          <w:rFonts w:ascii="Times New Roman" w:eastAsia="Times New Roman" w:hAnsi="Times New Roman" w:hint="default"/>
+        </w:rPr>
+        <w:t xml:space="preserve">partir de viejas). Antes de proceder a ese paso, primero nos interesaría visualizar en un listado </w:t>
+      </w:r>
+      <w:r>
+        <w:rPr>
+          <w:i w:val="0"/>
+          <w:b w:val="0"/>
+          <w:color w:val="auto"/>
+          <w:sz w:val="22"/>
+          <w:szCs w:val="22"/>
+          <w:u w:val="none"/>
+          <w:rFonts w:ascii="Times New Roman" w:eastAsia="Times New Roman" w:hAnsi="Times New Roman" w:hint="default"/>
+        </w:rPr>
+        <w:t xml:space="preserve">resumido todos los commits que hemos guardado; eso se hace con el comando “git log --oneline”: </w:t>
+      </w:r>
+      <w:r>
+        <w:rPr>
+          <w:i w:val="0"/>
+          <w:b w:val="0"/>
+          <w:color w:val="auto"/>
+          <w:sz w:val="22"/>
+          <w:szCs w:val="22"/>
+          <w:u w:val="none"/>
+          <w:rFonts w:ascii="Times New Roman" w:eastAsia="Times New Roman" w:hAnsi="Times New Roman" w:hint="default"/>
+        </w:rPr>
+        <w:t xml:space="preserve">muestra en una lista los commits guardados. </w:t>
       </w:r>
     </w:p>
     <w:p>
@@ -4227,40 +4239,40 @@
         <w:ind w:right="0" w:left="0" w:firstLine="0"/>
         <w:rPr>
           <w:i w:val="0"/>
-          <w:b w:val="0"/>
-          <w:color w:val="auto"/>
-          <w:sz w:val="22"/>
-          <w:szCs w:val="22"/>
-          <w:u w:val="none"/>
-          <w:rFonts w:ascii="Times New Roman" w:eastAsia="Times New Roman" w:hAnsi="Times New Roman" w:hint="default"/>
-        </w:rPr>
-        <w:wordWrap w:val="1"/>
-        <w:autoSpaceDE w:val="0"/>
-        <w:autoSpaceDN w:val="0"/>
-      </w:pPr>
-      <w:r>
-        <w:rPr>
-          <w:i w:val="0"/>
-          <w:b w:val="0"/>
-          <w:color w:val="auto"/>
-          <w:sz w:val="22"/>
-          <w:szCs w:val="22"/>
-          <w:u w:val="none"/>
-          <w:rFonts w:ascii="Times New Roman" w:eastAsia="Times New Roman" w:hAnsi="Times New Roman" w:hint="default"/>
-        </w:rPr>
-        <w:t xml:space="preserve">El comando que nos permite viajar entre commits es el siguiente: “git reset --hard + identificador”. </w:t>
-      </w:r>
-      <w:r>
-        <w:rPr>
-          <w:i w:val="0"/>
-          <w:b w:val="0"/>
-          <w:color w:val="auto"/>
-          <w:sz w:val="22"/>
-          <w:szCs w:val="22"/>
-          <w:u w:val="none"/>
-          <w:rFonts w:ascii="Times New Roman" w:eastAsia="Times New Roman" w:hAnsi="Times New Roman" w:hint="default"/>
-        </w:rPr>
-        <w:t xml:space="preserve">Por ejemplo, si resulta que actualmente estamos trabajando con la última copia de seguridad guardada: </w:t>
+          <w:b w:val="1"/>
+          <w:color w:val="auto"/>
+          <w:sz w:val="22"/>
+          <w:szCs w:val="22"/>
+          <w:u w:val="none"/>
+          <w:rFonts w:ascii="Times New Roman" w:eastAsia="Times New Roman" w:hAnsi="Times New Roman" w:hint="default"/>
+        </w:rPr>
+        <w:wordWrap w:val="1"/>
+        <w:autoSpaceDE w:val="0"/>
+        <w:autoSpaceDN w:val="0"/>
+      </w:pPr>
+      <w:r>
+        <w:rPr>
+          <w:i w:val="0"/>
+          <w:b w:val="0"/>
+          <w:color w:val="auto"/>
+          <w:sz w:val="22"/>
+          <w:szCs w:val="22"/>
+          <w:u w:val="none"/>
+          <w:rFonts w:ascii="Times New Roman" w:eastAsia="Times New Roman" w:hAnsi="Times New Roman" w:hint="default"/>
+        </w:rPr>
+        <w:t xml:space="preserve">El comando que nos permite viajar entre commits es el siguiente: “git reset + identificador”. Por </w:t>
+      </w:r>
+      <w:r>
+        <w:rPr>
+          <w:i w:val="0"/>
+          <w:b w:val="0"/>
+          <w:color w:val="auto"/>
+          <w:sz w:val="22"/>
+          <w:szCs w:val="22"/>
+          <w:u w:val="none"/>
+          <w:rFonts w:ascii="Times New Roman" w:eastAsia="Times New Roman" w:hAnsi="Times New Roman" w:hint="default"/>
+        </w:rPr>
+        <w:t xml:space="preserve">ejemplo, si resulta que actualmente estamos trabajando con la última copia de seguridad guardada: </w:t>
       </w:r>
       <w:r>
         <w:rPr>
@@ -4334,7 +4346,7 @@
           <w:u w:val="none"/>
           <w:rFonts w:ascii="Times New Roman" w:eastAsia="Times New Roman" w:hAnsi="Times New Roman" w:hint="default"/>
         </w:rPr>
-        <w:t xml:space="preserve">el siguiente comando, tal que así: “git reset --hard 2f15ade”. Y listo! Apenas presionen </w:t>
+        <w:t xml:space="preserve">el siguiente comando, tal que así: “git reset 2f15ade”. Y listo! Apenas presionen </w:t>
       </w:r>
       <w:r>
         <w:rPr>
@@ -4358,55 +4370,200 @@
           <w:u w:val="none"/>
           <w:rFonts w:ascii="Times New Roman" w:eastAsia="Times New Roman" w:hAnsi="Times New Roman" w:hint="default"/>
         </w:rPr>
-        <w:t xml:space="preserve"> en </w:t>
-      </w:r>
-      <w:r>
-        <w:rPr>
-          <w:i w:val="0"/>
-          <w:b w:val="0"/>
-          <w:color w:val="auto"/>
-          <w:sz w:val="22"/>
-          <w:szCs w:val="22"/>
-          <w:u w:val="none"/>
-          <w:rFonts w:ascii="Times New Roman" w:eastAsia="Times New Roman" w:hAnsi="Times New Roman" w:hint="default"/>
-        </w:rPr>
-        <w:t xml:space="preserve">pantalla se verá reflejado, de nuevo, sólamente lo que teníamos registrado en el identificador 2f15ade </w:t>
-      </w:r>
-      <w:r>
-        <w:rPr>
-          <w:i w:val="0"/>
-          <w:b w:val="0"/>
-          <w:color w:val="auto"/>
-          <w:sz w:val="22"/>
-          <w:szCs w:val="22"/>
-          <w:u w:val="none"/>
-          <w:rFonts w:ascii="Times New Roman" w:eastAsia="Times New Roman" w:hAnsi="Times New Roman" w:hint="default"/>
-        </w:rPr>
-        <w:t xml:space="preserve">y no en el identificador 48c2e46; es decir, se verá ahora el archivo “2f15ade” antes de los cambios </w:t>
-      </w:r>
-      <w:r>
-        <w:rPr>
-          <w:i w:val="0"/>
-          <w:b w:val="0"/>
-          <w:color w:val="auto"/>
-          <w:sz w:val="22"/>
-          <w:szCs w:val="22"/>
-          <w:u w:val="none"/>
-          <w:rFonts w:ascii="Times New Roman" w:eastAsia="Times New Roman" w:hAnsi="Times New Roman" w:hint="default"/>
-        </w:rPr>
-        <w:t xml:space="preserve">del archivo: “48c2e46”. Igual, se puede alternar entre commits sin ningún problema y viajar entre </w:t>
-      </w:r>
-      <w:r>
-        <w:rPr>
-          <w:i w:val="0"/>
-          <w:b w:val="0"/>
-          <w:color w:val="auto"/>
-          <w:sz w:val="22"/>
-          <w:szCs w:val="22"/>
-          <w:u w:val="none"/>
-          <w:rFonts w:ascii="Times New Roman" w:eastAsia="Times New Roman" w:hAnsi="Times New Roman" w:hint="default"/>
-        </w:rPr>
-        <w:t xml:space="preserve">cualquiera de ellos. </w:t>
+        <w:t xml:space="preserve"> en pantalla se </w:t>
+      </w:r>
+      <w:r>
+        <w:rPr>
+          <w:i w:val="0"/>
+          <w:b w:val="0"/>
+          <w:color w:val="auto"/>
+          <w:sz w:val="22"/>
+          <w:szCs w:val="22"/>
+          <w:u w:val="none"/>
+          <w:rFonts w:ascii="Times New Roman" w:eastAsia="Times New Roman" w:hAnsi="Times New Roman" w:hint="default"/>
+        </w:rPr>
+        <w:t xml:space="preserve">verá reflejado, de nuevo, sólamente lo que teníamos registrado en el identificador “2f15ade” y no en </w:t>
+      </w:r>
+      <w:r>
+        <w:rPr>
+          <w:i w:val="0"/>
+          <w:b w:val="0"/>
+          <w:color w:val="auto"/>
+          <w:sz w:val="22"/>
+          <w:szCs w:val="22"/>
+          <w:u w:val="none"/>
+          <w:rFonts w:ascii="Times New Roman" w:eastAsia="Times New Roman" w:hAnsi="Times New Roman" w:hint="default"/>
+        </w:rPr>
+        <w:t xml:space="preserve">el identificador 48c2e46 </w:t>
+      </w:r>
+      <w:r>
+        <w:rPr>
+          <w:i w:val="0"/>
+          <w:b w:val="1"/>
+          <w:color w:val="auto"/>
+          <w:sz w:val="22"/>
+          <w:szCs w:val="22"/>
+          <w:u w:val="none"/>
+          <w:rFonts w:ascii="Times New Roman" w:eastAsia="Times New Roman" w:hAnsi="Times New Roman" w:hint="default"/>
+        </w:rPr>
+        <w:t xml:space="preserve">(anulando así todas las copias de seguridad situadas por encima del </w:t>
+      </w:r>
+      <w:r>
+        <w:rPr>
+          <w:i w:val="0"/>
+          <w:b w:val="1"/>
+          <w:color w:val="auto"/>
+          <w:sz w:val="22"/>
+          <w:szCs w:val="22"/>
+          <w:u w:val="none"/>
+          <w:rFonts w:ascii="Times New Roman" w:eastAsia="Times New Roman" w:hAnsi="Times New Roman" w:hint="default"/>
+        </w:rPr>
+        <w:t xml:space="preserve">identificador “</w:t>
+      </w:r>
+      <w:r>
+        <w:rPr>
+          <w:i w:val="0"/>
+          <w:b w:val="1"/>
+          <w:color w:val="auto"/>
+          <w:sz w:val="22"/>
+          <w:szCs w:val="22"/>
+          <w:u w:val="none"/>
+          <w:highlight w:val="yellow"/>
+          <w:rFonts w:ascii="Times New Roman" w:eastAsia="Times New Roman" w:hAnsi="Times New Roman" w:hint="default"/>
+        </w:rPr>
+        <w:t>2f15ade</w:t>
+      </w:r>
+      <w:r>
+        <w:rPr>
+          <w:i w:val="0"/>
+          <w:b w:val="1"/>
+          <w:color w:val="auto"/>
+          <w:sz w:val="22"/>
+          <w:szCs w:val="22"/>
+          <w:u w:val="none"/>
+          <w:rFonts w:ascii="Times New Roman" w:eastAsia="Times New Roman" w:hAnsi="Times New Roman" w:hint="default"/>
+        </w:rPr>
+        <w:t xml:space="preserve">”); es decir, se verá ahora el archivo “2f15ade”, lo que equivale a decir: </w:t>
+      </w:r>
+      <w:r>
+        <w:rPr>
+          <w:i w:val="0"/>
+          <w:b w:val="1"/>
+          <w:color w:val="auto"/>
+          <w:sz w:val="22"/>
+          <w:szCs w:val="22"/>
+          <w:u w:val="none"/>
+          <w:rFonts w:ascii="Times New Roman" w:eastAsia="Times New Roman" w:hAnsi="Times New Roman" w:hint="default"/>
+        </w:rPr>
+        <w:t xml:space="preserve">antes de los cambios del archivo “48c2e46”. </w:t>
+      </w:r>
+      <w:r>
+        <w:rPr>
+          <w:i w:val="0"/>
+          <w:b w:val="0"/>
+          <w:color w:val="auto"/>
+          <w:sz w:val="22"/>
+          <w:szCs w:val="22"/>
+          <w:u w:val="none"/>
+          <w:rFonts w:ascii="Times New Roman" w:eastAsia="Times New Roman" w:hAnsi="Times New Roman" w:hint="default"/>
+        </w:rPr>
+        <w:t xml:space="preserve">Esto nos debe hacer reflexionar muy a fondo cada vez </w:t>
+      </w:r>
+      <w:r>
+        <w:rPr>
+          <w:i w:val="0"/>
+          <w:b w:val="0"/>
+          <w:color w:val="auto"/>
+          <w:sz w:val="22"/>
+          <w:szCs w:val="22"/>
+          <w:u w:val="none"/>
+          <w:rFonts w:ascii="Times New Roman" w:eastAsia="Times New Roman" w:hAnsi="Times New Roman" w:hint="default"/>
+        </w:rPr>
+        <w:t xml:space="preserve">que queramos proceder de esta manera, pues estamos ante un comando destructivo,</w:t>
+      </w:r>
+      <w:r>
+        <w:rPr>
+          <w:i w:val="0"/>
+          <w:b w:val="1"/>
+          <w:color w:val="auto"/>
+          <w:sz w:val="22"/>
+          <w:szCs w:val="22"/>
+          <w:u w:val="none"/>
+          <w:rFonts w:ascii="Times New Roman" w:eastAsia="Times New Roman" w:hAnsi="Times New Roman" w:hint="default"/>
+        </w:rPr>
+        <w:t xml:space="preserve"> especialmente </w:t>
+      </w:r>
+      <w:r>
+        <w:rPr>
+          <w:i w:val="0"/>
+          <w:b w:val="1"/>
+          <w:color w:val="auto"/>
+          <w:sz w:val="22"/>
+          <w:szCs w:val="22"/>
+          <w:u w:val="none"/>
+          <w:rFonts w:ascii="Times New Roman" w:eastAsia="Times New Roman" w:hAnsi="Times New Roman" w:hint="default"/>
+        </w:rPr>
+        <w:t xml:space="preserve">cuando estamos trabajando de forma compartida nuestro repositorio. Por qué? En el fondo el </w:t>
+      </w:r>
+      <w:r>
+        <w:rPr>
+          <w:i w:val="0"/>
+          <w:b w:val="1"/>
+          <w:color w:val="auto"/>
+          <w:sz w:val="22"/>
+          <w:szCs w:val="22"/>
+          <w:u w:val="none"/>
+          <w:rFonts w:ascii="Times New Roman" w:eastAsia="Times New Roman" w:hAnsi="Times New Roman" w:hint="default"/>
+        </w:rPr>
+        <w:t xml:space="preserve">programa que está haciendo?</w:t>
+      </w:r>
+      <w:r>
+        <w:rPr>
+          <w:i w:val="0"/>
+          <w:b w:val="0"/>
+          <w:color w:val="auto"/>
+          <w:sz w:val="22"/>
+          <w:szCs w:val="22"/>
+          <w:u w:val="none"/>
+          <w:rFonts w:ascii="Times New Roman" w:eastAsia="Times New Roman" w:hAnsi="Times New Roman" w:hint="default"/>
+        </w:rPr>
+        <w:t xml:space="preserve"> (y es en esto en lo que tiene que tener cuidado), </w:t>
+      </w:r>
+      <w:r>
+        <w:rPr>
+          <w:i w:val="0"/>
+          <w:b w:val="1"/>
+          <w:color w:val="auto"/>
+          <w:sz w:val="22"/>
+          <w:szCs w:val="22"/>
+          <w:u w:val="none"/>
+          <w:rFonts w:ascii="Times New Roman" w:eastAsia="Times New Roman" w:hAnsi="Times New Roman" w:hint="default"/>
+        </w:rPr>
+        <w:t xml:space="preserve">en el fondo el </w:t>
+      </w:r>
+      <w:r>
+        <w:rPr>
+          <w:i w:val="0"/>
+          <w:b w:val="1"/>
+          <w:color w:val="auto"/>
+          <w:sz w:val="22"/>
+          <w:szCs w:val="22"/>
+          <w:u w:val="none"/>
+          <w:rFonts w:ascii="Times New Roman" w:eastAsia="Times New Roman" w:hAnsi="Times New Roman" w:hint="default"/>
+        </w:rPr>
+        <w:t xml:space="preserve">comando “reset” lo que está haciendo realmente es eliminar, de forma temporal, todos los </w:t>
+      </w:r>
+      <w:r>
+        <w:rPr>
+          <w:i w:val="0"/>
+          <w:b w:val="1"/>
+          <w:color w:val="auto"/>
+          <w:sz w:val="22"/>
+          <w:szCs w:val="22"/>
+          <w:u w:val="none"/>
+          <w:rFonts w:ascii="Times New Roman" w:eastAsia="Times New Roman" w:hAnsi="Times New Roman" w:hint="default"/>
+        </w:rPr>
+        <w:t xml:space="preserve">“commits” que habían sido creados justo después del commit “2f15ade”. </w:t>
       </w:r>
     </w:p>
     <w:p>
@@ -4434,39 +4591,99 @@
       </w:pPr>
       <w:r>
         <w:rPr>
-          <w:i w:val="0"/>
-          <w:b w:val="0"/>
-          <w:color w:val="auto"/>
-          <w:sz w:val="22"/>
-          <w:szCs w:val="22"/>
-          <w:u w:val="none"/>
-          <w:rFonts w:ascii="Times New Roman" w:eastAsia="Times New Roman" w:hAnsi="Times New Roman" w:hint="default"/>
-        </w:rPr>
-        <w:t xml:space="preserve">Si quiere re-editar estos archivos puede hacerlo; pero, recuerde, antes de subirlos de nuevo a </w:t>
-      </w:r>
-      <w:r>
-        <w:rPr>
-          <w:i w:val="0"/>
-          <w:b w:val="0"/>
-          <w:color w:val="auto"/>
-          <w:sz w:val="22"/>
-          <w:szCs w:val="22"/>
-          <w:u w:val="none"/>
-          <w:rFonts w:ascii="Times New Roman" w:eastAsia="Times New Roman" w:hAnsi="Times New Roman" w:hint="default"/>
-        </w:rPr>
-        <w:t xml:space="preserve">repositorilo local (local repo) con esa nueva edición, debe hacerles seguimiento en el area temporal </w:t>
-      </w:r>
-      <w:r>
-        <w:rPr>
-          <w:i w:val="0"/>
-          <w:b w:val="0"/>
-          <w:color w:val="auto"/>
-          <w:sz w:val="22"/>
-          <w:szCs w:val="22"/>
-          <w:u w:val="none"/>
-          <w:rFonts w:ascii="Times New Roman" w:eastAsia="Times New Roman" w:hAnsi="Times New Roman" w:hint="default"/>
-        </w:rPr>
-        <w:t xml:space="preserve">(“staging area”). </w:t>
+          <w:i w:val="1"/>
+          <w:b w:val="0"/>
+          <w:color w:val="auto"/>
+          <w:sz w:val="22"/>
+          <w:szCs w:val="22"/>
+          <w:u w:val="none"/>
+          <w:rFonts w:ascii="Times New Roman" w:eastAsia="Times New Roman" w:hAnsi="Times New Roman" w:hint="default"/>
+        </w:rPr>
+        <w:t xml:space="preserve">Git reset</w:t>
+      </w:r>
+      <w:r>
+        <w:rPr>
+          <w:i w:val="0"/>
+          <w:b w:val="0"/>
+          <w:color w:val="auto"/>
+          <w:sz w:val="22"/>
+          <w:szCs w:val="22"/>
+          <w:u w:val="none"/>
+          <w:rFonts w:ascii="Times New Roman" w:eastAsia="Times New Roman" w:hAnsi="Times New Roman" w:hint="default"/>
+        </w:rPr>
+        <w:t xml:space="preserve">, por defecto, lo que hace es, en resumidas cuentas, eliminar las copias de seguridad </w:t>
+      </w:r>
+      <w:r>
+        <w:rPr>
+          <w:i w:val="0"/>
+          <w:b w:val="0"/>
+          <w:color w:val="auto"/>
+          <w:sz w:val="22"/>
+          <w:szCs w:val="22"/>
+          <w:u w:val="none"/>
+          <w:rFonts w:ascii="Times New Roman" w:eastAsia="Times New Roman" w:hAnsi="Times New Roman" w:hint="default"/>
+        </w:rPr>
+        <w:t xml:space="preserve">(“commits”) y, además, situarte en una copia de seguridad “vieja”. (la que has seleccionado y ha </w:t>
+      </w:r>
+      <w:r>
+        <w:rPr>
+          <w:i w:val="0"/>
+          <w:b w:val="0"/>
+          <w:color w:val="auto"/>
+          <w:sz w:val="22"/>
+          <w:szCs w:val="22"/>
+          <w:u w:val="none"/>
+          <w:rFonts w:ascii="Times New Roman" w:eastAsia="Times New Roman" w:hAnsi="Times New Roman" w:hint="default"/>
+        </w:rPr>
+        <w:t xml:space="preserve">removido todas las copias de seguridad posteriores a ella, ese “commit” elegido con “git reset”): </w:t>
+      </w:r>
+      <w:r>
+        <w:rPr>
+          <w:i w:val="0"/>
+          <w:b w:val="0"/>
+          <w:color w:val="auto"/>
+          <w:sz w:val="22"/>
+          <w:szCs w:val="22"/>
+          <w:u w:val="none"/>
+          <w:rFonts w:ascii="Times New Roman" w:eastAsia="Times New Roman" w:hAnsi="Times New Roman" w:hint="default"/>
+        </w:rPr>
+        <w:t xml:space="preserve">esto sin dejar rastro alguno en el “staging area” (area temporal); entonces, si por ejemplo, desea crear </w:t>
+      </w:r>
+      <w:r>
+        <w:rPr>
+          <w:i w:val="0"/>
+          <w:b w:val="0"/>
+          <w:color w:val="auto"/>
+          <w:sz w:val="22"/>
+          <w:szCs w:val="22"/>
+          <w:u w:val="none"/>
+          <w:rFonts w:ascii="Times New Roman" w:eastAsia="Times New Roman" w:hAnsi="Times New Roman" w:hint="default"/>
+        </w:rPr>
+        <w:t xml:space="preserve">una nueva copia de seguridad a partir de la versión que venía trabajando en esta “vieja” seleccionada; </w:t>
+      </w:r>
+      <w:r>
+        <w:rPr>
+          <w:i w:val="0"/>
+          <w:b w:val="0"/>
+          <w:color w:val="auto"/>
+          <w:sz w:val="22"/>
+          <w:szCs w:val="22"/>
+          <w:u w:val="none"/>
+          <w:rFonts w:ascii="Times New Roman" w:eastAsia="Times New Roman" w:hAnsi="Times New Roman" w:hint="default"/>
+        </w:rPr>
+        <w:t xml:space="preserve">debe primero hacerles seguimiento (con git add) a los cambios que ha hecho; y, posteriormente, </w:t>
+      </w:r>
+      <w:r>
+        <w:rPr>
+          <w:i w:val="0"/>
+          <w:b w:val="0"/>
+          <w:color w:val="auto"/>
+          <w:sz w:val="22"/>
+          <w:szCs w:val="22"/>
+          <w:u w:val="none"/>
+          <w:rFonts w:ascii="Times New Roman" w:eastAsia="Times New Roman" w:hAnsi="Times New Roman" w:hint="default"/>
+        </w:rPr>
+        <w:t xml:space="preserve">ejecutar ahora así el comando “git commit” para guardar una nueva copia de seguridad inalterable. </w:t>
       </w:r>
     </w:p>
     <w:p>
@@ -4483,15 +4700,63 @@
           <w:i w:val="0"/>
           <w:b w:val="0"/>
           <w:color w:val="auto"/>
-          <w:sz w:val="24"/>
-          <w:szCs w:val="24"/>
-          <w:u w:val="none"/>
-          <w:rFonts w:ascii="Times New Roman" w:eastAsia="Times New Roman" w:hAnsi="Times New Roman" w:hint="default"/>
-        </w:rPr>
-        <w:wordWrap w:val="1"/>
-        <w:autoSpaceDE w:val="0"/>
-        <w:autoSpaceDN w:val="0"/>
-      </w:pPr>
+          <w:sz w:val="22"/>
+          <w:szCs w:val="22"/>
+          <w:u w:val="none"/>
+          <w:rFonts w:ascii="Times New Roman" w:eastAsia="Times New Roman" w:hAnsi="Times New Roman" w:hint="default"/>
+        </w:rPr>
+        <w:wordWrap w:val="1"/>
+        <w:autoSpaceDE w:val="0"/>
+        <w:autoSpaceDN w:val="0"/>
+      </w:pPr>
+      <w:r>
+        <w:rPr>
+          <w:i w:val="0"/>
+          <w:b w:val="0"/>
+          <w:color w:val="auto"/>
+          <w:sz w:val="22"/>
+          <w:szCs w:val="22"/>
+          <w:u w:val="none"/>
+          <w:rFonts w:ascii="Times New Roman" w:eastAsia="Times New Roman" w:hAnsi="Times New Roman" w:hint="default"/>
+        </w:rPr>
+        <w:t xml:space="preserve">Sin embargo, git reset, también hace uso de funciones más especificas, se compone por el uso de </w:t>
+      </w:r>
+      <w:r>
+        <w:rPr>
+          <w:i w:val="1"/>
+          <w:b w:val="0"/>
+          <w:color w:val="auto"/>
+          <w:sz w:val="22"/>
+          <w:szCs w:val="22"/>
+          <w:u w:val="none"/>
+          <w:rFonts w:ascii="Times New Roman" w:eastAsia="Times New Roman" w:hAnsi="Times New Roman" w:hint="default"/>
+        </w:rPr>
+        <w:t>elementos</w:t>
+      </w:r>
+      <w:r>
+        <w:rPr>
+          <w:i w:val="0"/>
+          <w:b w:val="0"/>
+          <w:color w:val="auto"/>
+          <w:sz w:val="22"/>
+          <w:szCs w:val="22"/>
+          <w:u w:val="none"/>
+          <w:rFonts w:ascii="Times New Roman" w:eastAsia="Times New Roman" w:hAnsi="Times New Roman" w:hint="default"/>
+        </w:rPr>
+        <w:t xml:space="preserve"> propios como: “hard” y “soft”. Se ejecutan así: “git reset --hard” y “git reset --soft”. La </w:t>
+      </w:r>
+      <w:r>
+        <w:rPr>
+          <w:i w:val="0"/>
+          <w:b w:val="0"/>
+          <w:color w:val="auto"/>
+          <w:sz w:val="22"/>
+          <w:szCs w:val="22"/>
+          <w:u w:val="none"/>
+          <w:rFonts w:ascii="Times New Roman" w:eastAsia="Times New Roman" w:hAnsi="Times New Roman" w:hint="default"/>
+        </w:rPr>
+        <w:t xml:space="preserve">diferencia entre una y otra, respectivamente, consiste en que? Ya lo veremos.</w:t>
+      </w:r>
     </w:p>
     <w:p>
       <w:pPr>
@@ -4516,66 +4781,6 @@
         <w:autoSpaceDE w:val="0"/>
         <w:autoSpaceDN w:val="0"/>
       </w:pPr>
-      <w:r>
-        <w:rPr>
-          <w:i w:val="0"/>
-          <w:b w:val="0"/>
-          <w:color w:val="auto"/>
-          <w:sz w:val="22"/>
-          <w:szCs w:val="22"/>
-          <w:u w:val="none"/>
-          <w:rFonts w:ascii="Times New Roman" w:eastAsia="Times New Roman" w:hAnsi="Times New Roman" w:hint="default"/>
-        </w:rPr>
-        <w:t xml:space="preserve">Algo que no hemos comentados sobre los “commits”: apesar de que son inalterables, puede </w:t>
-      </w:r>
-      <w:r>
-        <w:rPr>
-          <w:i w:val="0"/>
-          <w:b w:val="0"/>
-          <w:color w:val="auto"/>
-          <w:sz w:val="22"/>
-          <w:szCs w:val="22"/>
-          <w:u w:val="none"/>
-          <w:rFonts w:ascii="Times New Roman" w:eastAsia="Times New Roman" w:hAnsi="Times New Roman" w:hint="default"/>
-        </w:rPr>
-        <w:t xml:space="preserve">eliminarlos. </w:t>
-      </w:r>
-      <w:r>
-        <w:rPr>
-          <w:i w:val="1"/>
-          <w:b w:val="1"/>
-          <w:color w:val="auto"/>
-          <w:sz w:val="22"/>
-          <w:szCs w:val="22"/>
-          <w:u w:val="none"/>
-          <w:rFonts w:ascii="Times New Roman" w:eastAsia="Times New Roman" w:hAnsi="Times New Roman" w:hint="default"/>
-        </w:rPr>
-        <w:t xml:space="preserve">En caso tal deseemos eliminar por completo la copia de seguridad, un “commit” de un </w:t>
-      </w:r>
-      <w:r>
-        <w:rPr>
-          <w:i w:val="1"/>
-          <w:b w:val="1"/>
-          <w:color w:val="auto"/>
-          <w:sz w:val="22"/>
-          <w:szCs w:val="22"/>
-          <w:u w:val="none"/>
-          <w:rFonts w:ascii="Times New Roman" w:eastAsia="Times New Roman" w:hAnsi="Times New Roman" w:hint="default"/>
-        </w:rPr>
-        <w:t xml:space="preserve">directorio que anteriormente habíamos creado y que ahora mismo se encuentra en repositorio local, </w:t>
-      </w:r>
-      <w:r>
-        <w:rPr>
-          <w:i w:val="1"/>
-          <w:b w:val="1"/>
-          <w:color w:val="auto"/>
-          <w:sz w:val="22"/>
-          <w:szCs w:val="22"/>
-          <w:u w:val="none"/>
-          <w:rFonts w:ascii="Times New Roman" w:eastAsia="Times New Roman" w:hAnsi="Times New Roman" w:hint="default"/>
-        </w:rPr>
-        <w:t xml:space="preserve">es sencillo de hacer: </w:t>
-      </w:r>
     </w:p>
     <w:p>
       <w:pPr>
@@ -4600,6 +4805,114 @@
         <w:autoSpaceDE w:val="0"/>
         <w:autoSpaceDN w:val="0"/>
       </w:pPr>
+      <w:r>
+        <w:rPr>
+          <w:i w:val="0"/>
+          <w:b w:val="1"/>
+          <w:color w:val="auto"/>
+          <w:sz w:val="22"/>
+          <w:szCs w:val="22"/>
+          <w:u w:val="none"/>
+          <w:rFonts w:ascii="Times New Roman" w:eastAsia="Times New Roman" w:hAnsi="Times New Roman" w:hint="default"/>
+        </w:rPr>
+        <w:t>“hard”:</w:t>
+      </w:r>
+      <w:r>
+        <w:rPr>
+          <w:i w:val="0"/>
+          <w:b w:val="0"/>
+          <w:color w:val="auto"/>
+          <w:sz w:val="22"/>
+          <w:szCs w:val="22"/>
+          <w:u w:val="none"/>
+          <w:rFonts w:ascii="Times New Roman" w:eastAsia="Times New Roman" w:hAnsi="Times New Roman" w:hint="default"/>
+        </w:rPr>
+        <w:t xml:space="preserve"> elimina el “commit” y, además, elimina de forma totalitaria todos los cambios que se habían </w:t>
+      </w:r>
+      <w:r>
+        <w:rPr>
+          <w:i w:val="0"/>
+          <w:b w:val="0"/>
+          <w:color w:val="auto"/>
+          <w:sz w:val="22"/>
+          <w:szCs w:val="22"/>
+          <w:u w:val="none"/>
+          <w:rFonts w:ascii="Times New Roman" w:eastAsia="Times New Roman" w:hAnsi="Times New Roman" w:hint="default"/>
+        </w:rPr>
+        <w:t xml:space="preserve">hecho en él; es decir, no es que deje los cambios por fuera del stage (o area temporal) como sí lo hace </w:t>
+      </w:r>
+      <w:r>
+        <w:rPr>
+          <w:i w:val="0"/>
+          <w:b w:val="0"/>
+          <w:color w:val="auto"/>
+          <w:sz w:val="22"/>
+          <w:szCs w:val="22"/>
+          <w:u w:val="none"/>
+          <w:rFonts w:ascii="Times New Roman" w:eastAsia="Times New Roman" w:hAnsi="Times New Roman" w:hint="default"/>
+        </w:rPr>
+        <w:t xml:space="preserve">por defecto “git reset” (pero al menos con </w:t>
+      </w:r>
+      <w:r>
+        <w:rPr>
+          <w:i w:val="1"/>
+          <w:b w:val="0"/>
+          <w:color w:val="auto"/>
+          <w:sz w:val="22"/>
+          <w:szCs w:val="22"/>
+          <w:u w:val="none"/>
+          <w:rFonts w:ascii="Times New Roman" w:eastAsia="Times New Roman" w:hAnsi="Times New Roman" w:hint="default"/>
+        </w:rPr>
+        <w:t xml:space="preserve">git reset</w:t>
+      </w:r>
+      <w:r>
+        <w:rPr>
+          <w:i w:val="0"/>
+          <w:b w:val="0"/>
+          <w:color w:val="auto"/>
+          <w:sz w:val="22"/>
+          <w:szCs w:val="22"/>
+          <w:u w:val="none"/>
+          <w:rFonts w:ascii="Times New Roman" w:eastAsia="Times New Roman" w:hAnsi="Times New Roman" w:hint="default"/>
+        </w:rPr>
+        <w:t xml:space="preserve"> tiene los cambios ahí aún, sólo que le toca hacerle </w:t>
+      </w:r>
+      <w:r>
+        <w:rPr>
+          <w:i w:val="0"/>
+          <w:b w:val="0"/>
+          <w:color w:val="auto"/>
+          <w:sz w:val="22"/>
+          <w:szCs w:val="22"/>
+          <w:u w:val="none"/>
+          <w:rFonts w:ascii="Times New Roman" w:eastAsia="Times New Roman" w:hAnsi="Times New Roman" w:hint="default"/>
+        </w:rPr>
+        <w:t xml:space="preserve">seguimientos con “git add” si desea recuperarlos total o parcialmente); en cambio, con “git --hard </w:t>
+      </w:r>
+      <w:r>
+        <w:rPr>
+          <w:i w:val="0"/>
+          <w:b w:val="0"/>
+          <w:color w:val="auto"/>
+          <w:sz w:val="22"/>
+          <w:szCs w:val="22"/>
+          <w:u w:val="none"/>
+          <w:rFonts w:ascii="Times New Roman" w:eastAsia="Times New Roman" w:hAnsi="Times New Roman" w:hint="default"/>
+        </w:rPr>
+        <w:t xml:space="preserve">reset” simplemente los cambios se quedan por fuera de todo (ya no existen), se quedan por fuera de la </w:t>
+      </w:r>
+      <w:r>
+        <w:rPr>
+          <w:i w:val="0"/>
+          <w:b w:val="0"/>
+          <w:color w:val="auto"/>
+          <w:sz w:val="22"/>
+          <w:szCs w:val="22"/>
+          <w:u w:val="none"/>
+          <w:rFonts w:ascii="Times New Roman" w:eastAsia="Times New Roman" w:hAnsi="Times New Roman" w:hint="default"/>
+        </w:rPr>
+        <w:t xml:space="preserve">inicialización propia del git, de su repositorio. </w:t>
+      </w:r>
     </w:p>
     <w:p>
       <w:pPr>
@@ -4624,6 +4937,150 @@
         <w:autoSpaceDE w:val="0"/>
         <w:autoSpaceDN w:val="0"/>
       </w:pPr>
+      <w:r>
+        <w:rPr>
+          <w:i w:val="0"/>
+          <w:b w:val="0"/>
+          <w:color w:val="auto"/>
+          <w:sz w:val="22"/>
+          <w:szCs w:val="22"/>
+          <w:u w:val="none"/>
+          <w:rFonts w:ascii="Times New Roman" w:eastAsia="Times New Roman" w:hAnsi="Times New Roman" w:hint="default"/>
+        </w:rPr>
+        <w:t xml:space="preserve">Ahora, </w:t>
+      </w:r>
+      <w:r>
+        <w:rPr>
+          <w:i w:val="0"/>
+          <w:b w:val="1"/>
+          <w:color w:val="auto"/>
+          <w:sz w:val="22"/>
+          <w:szCs w:val="22"/>
+          <w:u w:val="none"/>
+          <w:rFonts w:ascii="Times New Roman" w:eastAsia="Times New Roman" w:hAnsi="Times New Roman" w:hint="default"/>
+        </w:rPr>
+        <w:t>“soft”</w:t>
+      </w:r>
+      <w:r>
+        <w:rPr>
+          <w:i w:val="0"/>
+          <w:b w:val="0"/>
+          <w:color w:val="auto"/>
+          <w:sz w:val="22"/>
+          <w:szCs w:val="22"/>
+          <w:u w:val="none"/>
+          <w:rFonts w:ascii="Times New Roman" w:eastAsia="Times New Roman" w:hAnsi="Times New Roman" w:hint="default"/>
+        </w:rPr>
+        <w:t xml:space="preserve"> es mucho más suave en su tratamiento efectivamente: también elimina el “commit”; </w:t>
+      </w:r>
+      <w:r>
+        <w:rPr>
+          <w:i w:val="0"/>
+          <w:b w:val="0"/>
+          <w:color w:val="auto"/>
+          <w:sz w:val="22"/>
+          <w:szCs w:val="22"/>
+          <w:u w:val="none"/>
+          <w:rFonts w:ascii="Times New Roman" w:eastAsia="Times New Roman" w:hAnsi="Times New Roman" w:hint="default"/>
+        </w:rPr>
+        <w:t xml:space="preserve">pero, esta vez, los cambios no sólo se quedan en la inicialización del repositorio (como lo hace “git</w:t>
+      </w:r>
+      <w:r>
+        <w:rPr>
+          <w:i w:val="0"/>
+          <w:b w:val="0"/>
+          <w:color w:val="auto"/>
+          <w:sz w:val="22"/>
+          <w:szCs w:val="22"/>
+          <w:u w:val="none"/>
+          <w:rFonts w:ascii="Times New Roman" w:eastAsia="Times New Roman" w:hAnsi="Times New Roman" w:hint="default"/>
+        </w:rPr>
+        <w:t xml:space="preserve"> reset” por defecto); sino que también mantienen su seguimiento; es decir, los cambios del “commit” </w:t>
+      </w:r>
+      <w:r>
+        <w:rPr>
+          <w:i w:val="0"/>
+          <w:b w:val="0"/>
+          <w:color w:val="auto"/>
+          <w:sz w:val="22"/>
+          <w:szCs w:val="22"/>
+          <w:u w:val="none"/>
+          <w:rFonts w:ascii="Times New Roman" w:eastAsia="Times New Roman" w:hAnsi="Times New Roman" w:hint="default"/>
+        </w:rPr>
+        <w:t xml:space="preserve">recientemente eliminado se mantienen dentro del staging (area temporal), no los borra. Y, no le toca, </w:t>
+      </w:r>
+      <w:r>
+        <w:rPr>
+          <w:i w:val="0"/>
+          <w:b w:val="0"/>
+          <w:color w:val="auto"/>
+          <w:sz w:val="22"/>
+          <w:szCs w:val="22"/>
+          <w:u w:val="none"/>
+          <w:rFonts w:ascii="Times New Roman" w:eastAsia="Times New Roman" w:hAnsi="Times New Roman" w:hint="default"/>
+        </w:rPr>
+        <w:t xml:space="preserve">por ejemplo, ejecutar el comando “git add” porque los cambios ya están ahí (esperando por ser </w:t>
+      </w:r>
+      <w:r>
+        <w:rPr>
+          <w:i w:val="0"/>
+          <w:b w:val="0"/>
+          <w:color w:val="auto"/>
+          <w:sz w:val="22"/>
+          <w:szCs w:val="22"/>
+          <w:u w:val="none"/>
+          <w:rFonts w:ascii="Times New Roman" w:eastAsia="Times New Roman" w:hAnsi="Times New Roman" w:hint="default"/>
+        </w:rPr>
+        <w:t xml:space="preserve">subidos nuevamente en una nueva copia de seguridad inalterable, en un nuevo </w:t>
+      </w:r>
+      <w:r>
+        <w:rPr>
+          <w:i w:val="1"/>
+          <w:b w:val="0"/>
+          <w:color w:val="auto"/>
+          <w:sz w:val="22"/>
+          <w:szCs w:val="22"/>
+          <w:u w:val="none"/>
+          <w:rFonts w:ascii="Times New Roman" w:eastAsia="Times New Roman" w:hAnsi="Times New Roman" w:hint="default"/>
+        </w:rPr>
+        <w:t>commit</w:t>
+      </w:r>
+      <w:r>
+        <w:rPr>
+          <w:i w:val="0"/>
+          <w:b w:val="0"/>
+          <w:color w:val="auto"/>
+          <w:sz w:val="22"/>
+          <w:szCs w:val="22"/>
+          <w:u w:val="none"/>
+          <w:rFonts w:ascii="Times New Roman" w:eastAsia="Times New Roman" w:hAnsi="Times New Roman" w:hint="default"/>
+        </w:rPr>
+        <w:t xml:space="preserve"> por ejemplo). </w:t>
+      </w:r>
+      <w:r>
+        <w:rPr>
+          <w:i w:val="0"/>
+          <w:b w:val="0"/>
+          <w:color w:val="auto"/>
+          <w:sz w:val="22"/>
+          <w:szCs w:val="22"/>
+          <w:u w:val="none"/>
+          <w:rFonts w:ascii="Times New Roman" w:eastAsia="Times New Roman" w:hAnsi="Times New Roman" w:hint="default"/>
+        </w:rPr>
+        <w:t xml:space="preserve">En resumidas cuentas, “soft” sólo deshace las operaciones del “git commit”, pero sin eliminar las </w:t>
+      </w:r>
+      <w:r>
+        <w:rPr>
+          <w:i w:val="0"/>
+          <w:b w:val="0"/>
+          <w:color w:val="auto"/>
+          <w:sz w:val="22"/>
+          <w:szCs w:val="22"/>
+          <w:u w:val="none"/>
+          <w:rFonts w:ascii="Times New Roman" w:eastAsia="Times New Roman" w:hAnsi="Times New Roman" w:hint="default"/>
+        </w:rPr>
+        <w:t xml:space="preserve">operaciones del “git add”.</w:t>
+      </w:r>
     </w:p>
     <w:p>
       <w:pPr>
@@ -4660,18 +5117,28 @@
         <w:widowControl w:val="1"/>
         <w:ind w:right="0" w:left="0" w:firstLine="0"/>
         <w:rPr>
-          <w:i w:val="0"/>
-          <w:b w:val="0"/>
-          <w:color w:val="auto"/>
-          <w:sz w:val="22"/>
-          <w:szCs w:val="22"/>
-          <w:u w:val="none"/>
-          <w:rFonts w:ascii="Times New Roman" w:eastAsia="Times New Roman" w:hAnsi="Times New Roman" w:hint="default"/>
-        </w:rPr>
-        <w:wordWrap w:val="1"/>
-        <w:autoSpaceDE w:val="0"/>
-        <w:autoSpaceDN w:val="0"/>
-      </w:pPr>
+          <w:i w:val="1"/>
+          <w:b w:val="1"/>
+          <w:color w:val="auto"/>
+          <w:sz w:val="22"/>
+          <w:szCs w:val="22"/>
+          <w:rFonts w:ascii="Times New Roman" w:eastAsia="Times New Roman" w:hAnsi="Times New Roman" w:hint="default"/>
+        </w:rPr>
+        <w:wordWrap w:val="1"/>
+        <w:autoSpaceDE w:val="0"/>
+        <w:autoSpaceDN w:val="0"/>
+      </w:pPr>
+      <w:r>
+        <w:rPr>
+          <w:i w:val="1"/>
+          <w:b w:val="1"/>
+          <w:color w:val="auto"/>
+          <w:sz w:val="22"/>
+          <w:szCs w:val="22"/>
+          <w:rFonts w:ascii="Times New Roman" w:eastAsia="Times New Roman" w:hAnsi="Times New Roman" w:hint="default"/>
+        </w:rPr>
+        <w:t xml:space="preserve">Tutorial de GITHUB</w:t>
+      </w:r>
     </w:p>
     <w:p>
       <w:pPr>
@@ -4689,13 +5156,89 @@
           <w:color w:val="auto"/>
           <w:sz w:val="22"/>
           <w:szCs w:val="22"/>
-          <w:u w:val="none"/>
-          <w:rFonts w:ascii="Times New Roman" w:eastAsia="Times New Roman" w:hAnsi="Times New Roman" w:hint="default"/>
-        </w:rPr>
-        <w:wordWrap w:val="1"/>
-        <w:autoSpaceDE w:val="0"/>
-        <w:autoSpaceDN w:val="0"/>
-      </w:pPr>
+          <w:rFonts w:ascii="Times New Roman" w:eastAsia="Times New Roman" w:hAnsi="Times New Roman" w:hint="default"/>
+        </w:rPr>
+        <w:wordWrap w:val="1"/>
+        <w:autoSpaceDE w:val="0"/>
+        <w:autoSpaceDN w:val="0"/>
+      </w:pPr>
+      <w:r>
+        <w:rPr>
+          <w:i w:val="0"/>
+          <w:b w:val="0"/>
+          <w:color w:val="auto"/>
+          <w:sz w:val="22"/>
+          <w:szCs w:val="22"/>
+          <w:rFonts w:ascii="Times New Roman" w:eastAsia="Times New Roman" w:hAnsi="Times New Roman" w:hint="default"/>
+        </w:rPr>
+        <w:t xml:space="preserve">Todos los repositorios que hemos creado en GIT ahora nos interesa guardarlos en una nube o servidor </w:t>
+      </w:r>
+      <w:r>
+        <w:rPr>
+          <w:i w:val="0"/>
+          <w:b w:val="0"/>
+          <w:color w:val="auto"/>
+          <w:sz w:val="22"/>
+          <w:szCs w:val="22"/>
+          <w:rFonts w:ascii="Times New Roman" w:eastAsia="Times New Roman" w:hAnsi="Times New Roman" w:hint="default"/>
+        </w:rPr>
+        <w:t xml:space="preserve">externo (GITHUB ocupa GIT en la nube, eso hace). Si en caso dado se nos quema nuestro disco duro </w:t>
+      </w:r>
+      <w:r>
+        <w:rPr>
+          <w:i w:val="0"/>
+          <w:b w:val="0"/>
+          <w:color w:val="auto"/>
+          <w:sz w:val="22"/>
+          <w:szCs w:val="22"/>
+          <w:rFonts w:ascii="Times New Roman" w:eastAsia="Times New Roman" w:hAnsi="Times New Roman" w:hint="default"/>
+        </w:rPr>
+        <w:t xml:space="preserve">ya evitaremos completamente el riesgo de perder absolutamente todo; pues, todos nuestros </w:t>
+      </w:r>
+      <w:r>
+        <w:rPr>
+          <w:i w:val="0"/>
+          <w:b w:val="0"/>
+          <w:color w:val="auto"/>
+          <w:sz w:val="22"/>
+          <w:szCs w:val="22"/>
+          <w:rFonts w:ascii="Times New Roman" w:eastAsia="Times New Roman" w:hAnsi="Times New Roman" w:hint="default"/>
+        </w:rPr>
+        <w:t xml:space="preserve">repositorios estarán en la nube, el cual podemos retornar nuevamente a nuestra pc en cualquier </w:t>
+      </w:r>
+      <w:r>
+        <w:rPr>
+          <w:i w:val="0"/>
+          <w:b w:val="0"/>
+          <w:color w:val="auto"/>
+          <w:sz w:val="22"/>
+          <w:szCs w:val="22"/>
+          <w:rFonts w:ascii="Times New Roman" w:eastAsia="Times New Roman" w:hAnsi="Times New Roman" w:hint="default"/>
+        </w:rPr>
+        <w:t xml:space="preserve">momento. Esa interacción entre GIT &amp; GITHUB es la que nos interesa. Pasos desde la creación de </w:t>
+      </w:r>
+      <w:r>
+        <w:rPr>
+          <w:i w:val="0"/>
+          <w:b w:val="0"/>
+          <w:color w:val="auto"/>
+          <w:sz w:val="22"/>
+          <w:szCs w:val="22"/>
+          <w:rFonts w:ascii="Times New Roman" w:eastAsia="Times New Roman" w:hAnsi="Times New Roman" w:hint="default"/>
+        </w:rPr>
+        <w:t xml:space="preserve">cuenta en GITHUB hasta la creación de un repositorio remoto vinculado a nuestro editor de texto y </w:t>
+      </w:r>
+      <w:r>
+        <w:rPr>
+          <w:i w:val="0"/>
+          <w:b w:val="0"/>
+          <w:color w:val="auto"/>
+          <w:sz w:val="22"/>
+          <w:szCs w:val="22"/>
+          <w:rFonts w:ascii="Times New Roman" w:eastAsia="Times New Roman" w:hAnsi="Times New Roman" w:hint="default"/>
+        </w:rPr>
+        <w:t xml:space="preserve">terminal: </w:t>
+      </w:r>
     </w:p>
     <w:p>
       <w:pPr>
@@ -4713,7 +5256,6 @@
           <w:color w:val="auto"/>
           <w:sz w:val="22"/>
           <w:szCs w:val="22"/>
-          <w:u w:val="none"/>
           <w:rFonts w:ascii="Times New Roman" w:eastAsia="Times New Roman" w:hAnsi="Times New Roman" w:hint="default"/>
         </w:rPr>
         <w:wordWrap w:val="1"/>
@@ -4732,163 +5274,6 @@
         <w:widowControl w:val="1"/>
         <w:ind w:right="0" w:left="0" w:firstLine="0"/>
         <w:rPr>
-          <w:i w:val="1"/>
-          <w:b w:val="1"/>
-          <w:color w:val="auto"/>
-          <w:sz w:val="22"/>
-          <w:szCs w:val="22"/>
-          <w:rFonts w:ascii="Times New Roman" w:eastAsia="Times New Roman" w:hAnsi="Times New Roman" w:hint="default"/>
-        </w:rPr>
-        <w:wordWrap w:val="1"/>
-        <w:autoSpaceDE w:val="0"/>
-        <w:autoSpaceDN w:val="0"/>
-      </w:pPr>
-      <w:r>
-        <w:rPr>
-          <w:i w:val="1"/>
-          <w:b w:val="1"/>
-          <w:color w:val="auto"/>
-          <w:sz w:val="22"/>
-          <w:szCs w:val="22"/>
-          <w:rFonts w:ascii="Times New Roman" w:eastAsia="Times New Roman" w:hAnsi="Times New Roman" w:hint="default"/>
-        </w:rPr>
-        <w:t xml:space="preserve">Tutorial de GITHUB</w:t>
-      </w:r>
-    </w:p>
-    <w:p>
-      <w:pPr>
-        <w:numPr>
-          <w:ilvl w:val="0"/>
-          <w:numId w:val="0"/>
-        </w:numPr>
-        <w:jc w:val="both"/>
-        <w:spacing w:lineRule="auto" w:line="259" w:before="0" w:after="160"/>
-        <w:widowControl w:val="1"/>
-        <w:ind w:right="0" w:left="0" w:firstLine="0"/>
-        <w:rPr>
-          <w:i w:val="0"/>
-          <w:b w:val="0"/>
-          <w:color w:val="auto"/>
-          <w:sz w:val="22"/>
-          <w:szCs w:val="22"/>
-          <w:rFonts w:ascii="Times New Roman" w:eastAsia="Times New Roman" w:hAnsi="Times New Roman" w:hint="default"/>
-        </w:rPr>
-        <w:wordWrap w:val="1"/>
-        <w:autoSpaceDE w:val="0"/>
-        <w:autoSpaceDN w:val="0"/>
-      </w:pPr>
-      <w:r>
-        <w:rPr>
-          <w:i w:val="0"/>
-          <w:b w:val="0"/>
-          <w:color w:val="auto"/>
-          <w:sz w:val="22"/>
-          <w:szCs w:val="22"/>
-          <w:rFonts w:ascii="Times New Roman" w:eastAsia="Times New Roman" w:hAnsi="Times New Roman" w:hint="default"/>
-        </w:rPr>
-        <w:t xml:space="preserve">Todos los repositorios que hemos creado en GIT ahora nos interesa guardarlos en una nube o servidor </w:t>
-      </w:r>
-      <w:r>
-        <w:rPr>
-          <w:i w:val="0"/>
-          <w:b w:val="0"/>
-          <w:color w:val="auto"/>
-          <w:sz w:val="22"/>
-          <w:szCs w:val="22"/>
-          <w:rFonts w:ascii="Times New Roman" w:eastAsia="Times New Roman" w:hAnsi="Times New Roman" w:hint="default"/>
-        </w:rPr>
-        <w:t xml:space="preserve">externo (GITHUB ocupa GIT en la nube, eso hace). Si en caso dado se nos quema nuestro disco duro </w:t>
-      </w:r>
-      <w:r>
-        <w:rPr>
-          <w:i w:val="0"/>
-          <w:b w:val="0"/>
-          <w:color w:val="auto"/>
-          <w:sz w:val="22"/>
-          <w:szCs w:val="22"/>
-          <w:rFonts w:ascii="Times New Roman" w:eastAsia="Times New Roman" w:hAnsi="Times New Roman" w:hint="default"/>
-        </w:rPr>
-        <w:t xml:space="preserve">ya evitaremos completamente el riesgo de perder absolutamente todo; pues, todos nuestros </w:t>
-      </w:r>
-      <w:r>
-        <w:rPr>
-          <w:i w:val="0"/>
-          <w:b w:val="0"/>
-          <w:color w:val="auto"/>
-          <w:sz w:val="22"/>
-          <w:szCs w:val="22"/>
-          <w:rFonts w:ascii="Times New Roman" w:eastAsia="Times New Roman" w:hAnsi="Times New Roman" w:hint="default"/>
-        </w:rPr>
-        <w:t xml:space="preserve">repositorios estarán en la nube, el cual podemos retornar nuevamente a nuestra pc en cualquier </w:t>
-      </w:r>
-      <w:r>
-        <w:rPr>
-          <w:i w:val="0"/>
-          <w:b w:val="0"/>
-          <w:color w:val="auto"/>
-          <w:sz w:val="22"/>
-          <w:szCs w:val="22"/>
-          <w:rFonts w:ascii="Times New Roman" w:eastAsia="Times New Roman" w:hAnsi="Times New Roman" w:hint="default"/>
-        </w:rPr>
-        <w:t xml:space="preserve">momento. Esa interacción entre GIT &amp; GITHUB es la que nos interesa. Pasos desde la creación de </w:t>
-      </w:r>
-      <w:r>
-        <w:rPr>
-          <w:i w:val="0"/>
-          <w:b w:val="0"/>
-          <w:color w:val="auto"/>
-          <w:sz w:val="22"/>
-          <w:szCs w:val="22"/>
-          <w:rFonts w:ascii="Times New Roman" w:eastAsia="Times New Roman" w:hAnsi="Times New Roman" w:hint="default"/>
-        </w:rPr>
-        <w:t xml:space="preserve">cuenta en GITHUB hasta la creación de un repositorio remoto vinculado a nuestro editor de texto y </w:t>
-      </w:r>
-      <w:r>
-        <w:rPr>
-          <w:i w:val="0"/>
-          <w:b w:val="0"/>
-          <w:color w:val="auto"/>
-          <w:sz w:val="22"/>
-          <w:szCs w:val="22"/>
-          <w:rFonts w:ascii="Times New Roman" w:eastAsia="Times New Roman" w:hAnsi="Times New Roman" w:hint="default"/>
-        </w:rPr>
-        <w:t xml:space="preserve">terminal: </w:t>
-      </w:r>
-    </w:p>
-    <w:p>
-      <w:pPr>
-        <w:numPr>
-          <w:ilvl w:val="0"/>
-          <w:numId w:val="0"/>
-        </w:numPr>
-        <w:jc w:val="both"/>
-        <w:spacing w:lineRule="auto" w:line="259" w:before="0" w:after="160"/>
-        <w:widowControl w:val="1"/>
-        <w:ind w:right="0" w:left="0" w:firstLine="0"/>
-        <w:rPr>
-          <w:i w:val="0"/>
-          <w:b w:val="0"/>
-          <w:color w:val="auto"/>
-          <w:sz w:val="22"/>
-          <w:szCs w:val="22"/>
-          <w:rFonts w:ascii="Times New Roman" w:eastAsia="Times New Roman" w:hAnsi="Times New Roman" w:hint="default"/>
-        </w:rPr>
-        <w:wordWrap w:val="1"/>
-        <w:autoSpaceDE w:val="0"/>
-        <w:autoSpaceDN w:val="0"/>
-      </w:pPr>
-    </w:p>
-    <w:p>
-      <w:pPr>
-        <w:numPr>
-          <w:ilvl w:val="0"/>
-          <w:numId w:val="0"/>
-        </w:numPr>
-        <w:jc w:val="both"/>
-        <w:spacing w:lineRule="auto" w:line="259" w:before="0" w:after="160"/>
-        <w:widowControl w:val="1"/>
-        <w:ind w:right="0" w:left="0" w:firstLine="0"/>
-        <w:rPr>
           <w:i w:val="0"/>
           <w:b w:val="0"/>
           <w:color w:val="auto"/>
@@ -4907,7 +5292,7 @@
         </w:rPr>
         <w:drawing>
           <wp:inline distT="0" distB="0" distL="0" distR="0">
-            <wp:extent cx="5735320" cy="5655310"/>
+            <wp:extent cx="5735320" cy="4138929"/>
             <wp:effectExtent l="0" t="0" r="0" b="0"/>
             <wp:docPr id="21" name="Imagen 11"/>
             <wp:cNvGraphicFramePr>
@@ -4937,7 +5322,7 @@
                   <pic:spPr>
                     <a:xfrm>
                       <a:off x="0" y="0"/>
-                      <a:ext cx="5735955" cy="5655945"/>
+                      <a:ext cx="5735955" cy="4139565"/>
                     </a:xfrm>
                     <a:prstGeom prst="rect"/>
                     <a:ln cap="flat"/>
@@ -4996,78 +5381,6 @@
         </w:rPr>
         <w:t xml:space="preserve">o privado y listo: create repository!</w:t>
       </w:r>
-    </w:p>
-    <w:p>
-      <w:pPr>
-        <w:numPr>
-          <w:ilvl w:val="0"/>
-          <w:numId w:val="0"/>
-        </w:numPr>
-        <w:jc w:val="both"/>
-        <w:spacing w:lineRule="auto" w:line="259" w:before="0" w:after="160"/>
-        <w:widowControl w:val="1"/>
-        <w:ind w:right="0" w:left="0" w:firstLine="0"/>
-        <w:rPr>
-          <w:i w:val="0"/>
-          <w:b w:val="0"/>
-          <w:color w:val="auto"/>
-          <w:sz w:val="22"/>
-          <w:szCs w:val="22"/>
-          <w:u w:val="none"/>
-          <w:rFonts w:ascii="Times New Roman" w:eastAsia="Times New Roman" w:hAnsi="Times New Roman" w:hint="default"/>
-        </w:rPr>
-        <w:wordWrap w:val="1"/>
-        <w:autoSpaceDE w:val="0"/>
-        <w:autoSpaceDN w:val="0"/>
-      </w:pPr>
-    </w:p>
-    <w:p>
-      <w:pPr>
-        <w:numPr>
-          <w:ilvl w:val="0"/>
-          <w:numId w:val="0"/>
-        </w:numPr>
-        <w:jc w:val="both"/>
-        <w:spacing w:lineRule="auto" w:line="259" w:before="0" w:after="160"/>
-        <w:widowControl w:val="1"/>
-        <w:ind w:right="0" w:left="0" w:firstLine="0"/>
-        <w:rPr>
-          <w:i w:val="0"/>
-          <w:b w:val="0"/>
-          <w:color w:val="auto"/>
-          <w:sz w:val="22"/>
-          <w:szCs w:val="22"/>
-          <w:u w:val="none"/>
-          <w:rFonts w:ascii="Times New Roman" w:eastAsia="Times New Roman" w:hAnsi="Times New Roman" w:hint="default"/>
-        </w:rPr>
-        <w:wordWrap w:val="1"/>
-        <w:autoSpaceDE w:val="0"/>
-        <w:autoSpaceDN w:val="0"/>
-      </w:pPr>
-    </w:p>
-    <w:p>
-      <w:pPr>
-        <w:numPr>
-          <w:ilvl w:val="0"/>
-          <w:numId w:val="0"/>
-        </w:numPr>
-        <w:jc w:val="both"/>
-        <w:spacing w:lineRule="auto" w:line="259" w:before="0" w:after="160"/>
-        <w:widowControl w:val="1"/>
-        <w:ind w:right="0" w:left="0" w:firstLine="0"/>
-        <w:rPr>
-          <w:i w:val="0"/>
-          <w:b w:val="0"/>
-          <w:color w:val="auto"/>
-          <w:sz w:val="22"/>
-          <w:szCs w:val="22"/>
-          <w:u w:val="none"/>
-          <w:rFonts w:ascii="Times New Roman" w:eastAsia="Times New Roman" w:hAnsi="Times New Roman" w:hint="default"/>
-        </w:rPr>
-        <w:wordWrap w:val="1"/>
-        <w:autoSpaceDE w:val="0"/>
-        <w:autoSpaceDN w:val="0"/>
-      </w:pPr>
     </w:p>
     <w:p>
       <w:pPr>
@@ -5641,404 +5954,6 @@
         </w:rPr>
         <w:t xml:space="preserve">ejecutar el siguiente comando: “git fetch”. (la explicación de este último comando puede mejorar).</w:t>
       </w:r>
-    </w:p>
-    <w:p>
-      <w:pPr>
-        <w:numPr>
-          <w:ilvl w:val="0"/>
-          <w:numId w:val="0"/>
-        </w:numPr>
-        <w:jc w:val="both"/>
-        <w:spacing w:lineRule="auto" w:line="259" w:before="0" w:after="160"/>
-        <w:widowControl w:val="1"/>
-        <w:ind w:right="0" w:left="0" w:firstLine="0"/>
-        <w:rPr>
-          <w:spacing w:val="0"/>
-          <w:vertAlign w:val="baseline"/>
-          <w:i w:val="1"/>
-          <w:b w:val="1"/>
-          <w:color w:val="auto"/>
-          <w:position w:val="0"/>
-          <w:sz w:val="22"/>
-          <w:szCs w:val="22"/>
-          <w:u w:val="none"/>
-          <w:smallCaps w:val="0"/>
-          <w:rFonts w:ascii="Times New Roman" w:eastAsia="Times New Roman" w:hAnsi="Times New Roman" w:hint="default"/>
-        </w:rPr>
-        <w:wordWrap w:val="1"/>
-        <w:autoSpaceDE w:val="0"/>
-        <w:autoSpaceDN w:val="0"/>
-      </w:pPr>
-      <w:r>
-        <w:rPr>
-          <w:i w:val="0"/>
-          <w:b w:val="0"/>
-          <w:color w:val="auto"/>
-          <w:sz w:val="22"/>
-          <w:szCs w:val="22"/>
-          <w:u w:val="none"/>
-          <w:rFonts w:ascii="Times New Roman" w:eastAsia="Times New Roman" w:hAnsi="Times New Roman" w:hint="default"/>
-        </w:rPr>
-        <w:t xml:space="preserve">usted recuerda el comando </w:t>
-      </w:r>
-      <w:r>
-        <w:rPr>
-          <w:spacing w:val="0"/>
-          <w:vertAlign w:val="baseline"/>
-          <w:i w:val="0"/>
-          <w:b w:val="0"/>
-          <w:imprint w:val="0"/>
-          <w:emboss w:val="0"/>
-          <w:outline w:val="0"/>
-          <w:shadow w:val="0"/>
-          <w:color w:val="auto"/>
-          <w:position w:val="0"/>
-          <w:sz w:val="22"/>
-          <w:szCs w:val="22"/>
-          <w:u w:val="none"/>
-          <w:smallCaps w:val="0"/>
-          <w:rFonts w:ascii="Times New Roman" w:eastAsia="Times New Roman" w:hAnsi="Times New Roman" w:hint="default"/>
-        </w:rPr>
-        <w:t xml:space="preserve">“rm -rf”</w:t>
-      </w:r>
-      <w:r>
-        <w:rPr>
-          <w:spacing w:val="0"/>
-          <w:vertAlign w:val="baseline"/>
-          <w:i w:val="0"/>
-          <w:b w:val="0"/>
-          <w:color w:val="auto"/>
-          <w:position w:val="0"/>
-          <w:sz w:val="22"/>
-          <w:szCs w:val="22"/>
-          <w:u w:val="none"/>
-          <w:smallCaps w:val="0"/>
-          <w:rFonts w:ascii="Times New Roman" w:eastAsia="Times New Roman" w:hAnsi="Times New Roman" w:hint="default"/>
-        </w:rPr>
-        <w:t xml:space="preserve"> </w:t>
-      </w:r>
-      <w:r>
-        <w:rPr>
-          <w:i w:val="0"/>
-          <w:b w:val="0"/>
-          <w:color w:val="auto"/>
-          <w:sz w:val="22"/>
-          <w:szCs w:val="22"/>
-          <w:u w:val="none"/>
-          <w:rFonts w:ascii="Times New Roman" w:eastAsia="Times New Roman" w:hAnsi="Times New Roman" w:hint="default"/>
-        </w:rPr>
-        <w:t xml:space="preserve">que habíamos aprendido en linux? Pues bien, no hemos dejado </w:t>
-      </w:r>
-      <w:r>
-        <w:rPr>
-          <w:i w:val="0"/>
-          <w:b w:val="0"/>
-          <w:color w:val="auto"/>
-          <w:sz w:val="22"/>
-          <w:szCs w:val="22"/>
-          <w:u w:val="none"/>
-          <w:rFonts w:ascii="Times New Roman" w:eastAsia="Times New Roman" w:hAnsi="Times New Roman" w:hint="default"/>
-        </w:rPr>
-        <w:t xml:space="preserve">de estar en Linux: para borrar directorios completos, estén éstos contenidos o no de archivos, se </w:t>
-      </w:r>
-      <w:r>
-        <w:rPr>
-          <w:spacing w:val="0"/>
-          <w:vertAlign w:val="baseline"/>
-          <w:i w:val="0"/>
-          <w:b w:val="0"/>
-          <w:color w:val="auto"/>
-          <w:position w:val="0"/>
-          <w:sz w:val="22"/>
-          <w:szCs w:val="22"/>
-          <w:u w:val="none"/>
-          <w:smallCaps w:val="0"/>
-          <w:rFonts w:ascii="Times New Roman" w:eastAsia="Times New Roman" w:hAnsi="Times New Roman" w:hint="default"/>
-        </w:rPr>
-        <w:t xml:space="preserve">ejecuta el comando </w:t>
-      </w:r>
-      <w:r>
-        <w:rPr>
-          <w:spacing w:val="0"/>
-          <w:vertAlign w:val="baseline"/>
-          <w:i w:val="0"/>
-          <w:b w:val="0"/>
-          <w:imprint w:val="0"/>
-          <w:emboss w:val="0"/>
-          <w:outline w:val="0"/>
-          <w:shadow w:val="0"/>
-          <w:color w:val="auto"/>
-          <w:position w:val="0"/>
-          <w:sz w:val="22"/>
-          <w:szCs w:val="22"/>
-          <w:u w:val="none"/>
-          <w:smallCaps w:val="0"/>
-          <w:rFonts w:ascii="Times New Roman" w:eastAsia="Times New Roman" w:hAnsi="Times New Roman" w:hint="default"/>
-        </w:rPr>
-        <w:t xml:space="preserve">“rm -rf”; pero, adicionalmente, debemos aclarar que queremos borrar la copia de </w:t>
-      </w:r>
-      <w:r>
-        <w:rPr>
-          <w:spacing w:val="0"/>
-          <w:vertAlign w:val="baseline"/>
-          <w:i w:val="0"/>
-          <w:b w:val="0"/>
-          <w:imprint w:val="0"/>
-          <w:emboss w:val="0"/>
-          <w:outline w:val="0"/>
-          <w:shadow w:val="0"/>
-          <w:color w:val="auto"/>
-          <w:position w:val="0"/>
-          <w:sz w:val="22"/>
-          <w:szCs w:val="22"/>
-          <w:u w:val="none"/>
-          <w:smallCaps w:val="0"/>
-          <w:rFonts w:ascii="Times New Roman" w:eastAsia="Times New Roman" w:hAnsi="Times New Roman" w:hint="default"/>
-        </w:rPr>
-        <w:t xml:space="preserve">seguridad (git), creada en repositorio local, del directorio en el cual nos ubicamos actualmente dentro </w:t>
-      </w:r>
-      <w:r>
-        <w:rPr>
-          <w:spacing w:val="0"/>
-          <w:vertAlign w:val="baseline"/>
-          <w:i w:val="0"/>
-          <w:b w:val="0"/>
-          <w:imprint w:val="0"/>
-          <w:emboss w:val="0"/>
-          <w:outline w:val="0"/>
-          <w:shadow w:val="0"/>
-          <w:color w:val="auto"/>
-          <w:position w:val="0"/>
-          <w:sz w:val="22"/>
-          <w:szCs w:val="22"/>
-          <w:u w:val="none"/>
-          <w:smallCaps w:val="0"/>
-          <w:rFonts w:ascii="Times New Roman" w:eastAsia="Times New Roman" w:hAnsi="Times New Roman" w:hint="default"/>
-        </w:rPr>
-        <w:t xml:space="preserve">de la ruta de la terminal (ojo con esto, para eliminar el “git” de un directorio en especifico, </w:t>
-      </w:r>
-      <w:r>
-        <w:rPr>
-          <w:spacing w:val="0"/>
-          <w:vertAlign w:val="baseline"/>
-          <w:i w:val="1"/>
-          <w:b w:val="1"/>
-          <w:imprint w:val="0"/>
-          <w:emboss w:val="0"/>
-          <w:outline w:val="0"/>
-          <w:shadow w:val="0"/>
-          <w:color w:val="auto"/>
-          <w:position w:val="0"/>
-          <w:sz w:val="22"/>
-          <w:szCs w:val="22"/>
-          <w:u w:val="none"/>
-          <w:smallCaps w:val="0"/>
-          <w:rFonts w:ascii="Times New Roman" w:eastAsia="Times New Roman" w:hAnsi="Times New Roman" w:hint="default"/>
-        </w:rPr>
-        <w:t xml:space="preserve">primero </w:t>
-      </w:r>
-      <w:r>
-        <w:rPr>
-          <w:spacing w:val="0"/>
-          <w:vertAlign w:val="baseline"/>
-          <w:i w:val="1"/>
-          <w:b w:val="1"/>
-          <w:imprint w:val="0"/>
-          <w:emboss w:val="0"/>
-          <w:outline w:val="0"/>
-          <w:shadow w:val="0"/>
-          <w:color w:val="auto"/>
-          <w:position w:val="0"/>
-          <w:sz w:val="22"/>
-          <w:szCs w:val="22"/>
-          <w:u w:val="none"/>
-          <w:smallCaps w:val="0"/>
-          <w:rFonts w:ascii="Times New Roman" w:eastAsia="Times New Roman" w:hAnsi="Times New Roman" w:hint="default"/>
-        </w:rPr>
-        <w:t xml:space="preserve">debe ubicarse en la ruta donde se encuentra dicho directorio dentro de su terminal</w:t>
-      </w:r>
-      <w:r>
-        <w:rPr>
-          <w:spacing w:val="0"/>
-          <w:vertAlign w:val="baseline"/>
-          <w:i w:val="0"/>
-          <w:b w:val="0"/>
-          <w:imprint w:val="0"/>
-          <w:emboss w:val="0"/>
-          <w:outline w:val="0"/>
-          <w:shadow w:val="0"/>
-          <w:color w:val="auto"/>
-          <w:position w:val="0"/>
-          <w:sz w:val="22"/>
-          <w:szCs w:val="22"/>
-          <w:u w:val="none"/>
-          <w:smallCaps w:val="0"/>
-          <w:rFonts w:ascii="Times New Roman" w:eastAsia="Times New Roman" w:hAnsi="Times New Roman" w:hint="default"/>
-        </w:rPr>
-        <w:t xml:space="preserve">: “</w:t>
-      </w:r>
-      <w:r>
-        <w:rPr>
-          <w:spacing w:val="0"/>
-          <w:vertAlign w:val="baseline"/>
-          <w:i w:val="0"/>
-          <w:b w:val="0"/>
-          <w:color w:val="auto"/>
-          <w:position w:val="0"/>
-          <w:sz w:val="22"/>
-          <w:szCs w:val="22"/>
-          <w:smallCaps w:val="0"/>
-          <w:rFonts w:ascii="Times New Roman" w:eastAsia="Times New Roman" w:hAnsi="Times New Roman" w:hint="default"/>
-        </w:rPr>
-        <w:t xml:space="preserve">cd carpeta/”</w:t>
-      </w:r>
-      <w:r>
-        <w:rPr>
-          <w:spacing w:val="0"/>
-          <w:vertAlign w:val="baseline"/>
-          <w:i w:val="0"/>
-          <w:b w:val="0"/>
-          <w:imprint w:val="0"/>
-          <w:emboss w:val="0"/>
-          <w:outline w:val="0"/>
-          <w:shadow w:val="0"/>
-          <w:color w:val="auto"/>
-          <w:position w:val="0"/>
-          <w:sz w:val="22"/>
-          <w:szCs w:val="22"/>
-          <w:u w:val="none"/>
-          <w:smallCaps w:val="0"/>
-          <w:rFonts w:ascii="Times New Roman" w:eastAsia="Times New Roman" w:hAnsi="Times New Roman" w:hint="default"/>
-        </w:rPr>
-        <w:t xml:space="preserve">). </w:t>
-      </w:r>
-      <w:r>
-        <w:rPr>
-          <w:spacing w:val="0"/>
-          <w:vertAlign w:val="baseline"/>
-          <w:i w:val="0"/>
-          <w:b w:val="0"/>
-          <w:imprint w:val="0"/>
-          <w:emboss w:val="0"/>
-          <w:outline w:val="0"/>
-          <w:shadow w:val="0"/>
-          <w:color w:val="auto"/>
-          <w:position w:val="0"/>
-          <w:sz w:val="22"/>
-          <w:szCs w:val="22"/>
-          <w:u w:val="none"/>
-          <w:smallCaps w:val="0"/>
-          <w:rFonts w:ascii="Times New Roman" w:eastAsia="Times New Roman" w:hAnsi="Times New Roman" w:hint="default"/>
-        </w:rPr>
-        <w:t xml:space="preserve">Estando allí, debe ejecutar el siguiente comando: </w:t>
-      </w:r>
-      <w:r>
-        <w:rPr>
-          <w:spacing w:val="0"/>
-          <w:vertAlign w:val="baseline"/>
-          <w:i w:val="1"/>
-          <w:b w:val="1"/>
-          <w:imprint w:val="0"/>
-          <w:emboss w:val="0"/>
-          <w:outline w:val="0"/>
-          <w:shadow w:val="0"/>
-          <w:color w:val="auto"/>
-          <w:position w:val="0"/>
-          <w:sz w:val="22"/>
-          <w:szCs w:val="22"/>
-          <w:u w:val="none"/>
-          <w:smallCaps w:val="0"/>
-          <w:rFonts w:ascii="Times New Roman" w:eastAsia="Times New Roman" w:hAnsi="Times New Roman" w:hint="default"/>
-        </w:rPr>
-        <w:t>“</w:t>
-      </w:r>
-      <w:r>
-        <w:rPr>
-          <w:spacing w:val="0"/>
-          <w:vertAlign w:val="baseline"/>
-          <w:i w:val="1"/>
-          <w:b w:val="1"/>
-          <w:color w:val="auto"/>
-          <w:position w:val="0"/>
-          <w:sz w:val="22"/>
-          <w:szCs w:val="22"/>
-          <w:smallCaps w:val="0"/>
-          <w:rFonts w:ascii="Times New Roman" w:eastAsia="Times New Roman" w:hAnsi="Times New Roman" w:hint="default"/>
-        </w:rPr>
-        <w:t xml:space="preserve">rm -rf .git</w:t>
-      </w:r>
-      <w:r>
-        <w:rPr>
-          <w:spacing w:val="0"/>
-          <w:vertAlign w:val="baseline"/>
-          <w:i w:val="1"/>
-          <w:b w:val="1"/>
-          <w:imprint w:val="0"/>
-          <w:emboss w:val="0"/>
-          <w:outline w:val="0"/>
-          <w:shadow w:val="0"/>
-          <w:color w:val="auto"/>
-          <w:position w:val="0"/>
-          <w:sz w:val="22"/>
-          <w:szCs w:val="22"/>
-          <w:u w:val="none"/>
-          <w:smallCaps w:val="0"/>
-          <w:rFonts w:ascii="Times New Roman" w:eastAsia="Times New Roman" w:hAnsi="Times New Roman" w:hint="default"/>
-        </w:rPr>
-        <w:t>”</w:t>
-      </w:r>
-      <w:r>
-        <w:rPr>
-          <w:spacing w:val="0"/>
-          <w:vertAlign w:val="baseline"/>
-          <w:i w:val="0"/>
-          <w:b w:val="0"/>
-          <w:imprint w:val="0"/>
-          <w:emboss w:val="0"/>
-          <w:outline w:val="0"/>
-          <w:shadow w:val="0"/>
-          <w:color w:val="auto"/>
-          <w:position w:val="0"/>
-          <w:sz w:val="22"/>
-          <w:szCs w:val="22"/>
-          <w:u w:val="none"/>
-          <w:smallCaps w:val="0"/>
-          <w:rFonts w:ascii="Times New Roman" w:eastAsia="Times New Roman" w:hAnsi="Times New Roman" w:hint="default"/>
-        </w:rPr>
-        <w:t xml:space="preserve"> y listo. </w:t>
-      </w:r>
-    </w:p>
-    <w:p>
-      <w:pPr>
-        <w:numPr>
-          <w:ilvl w:val="0"/>
-          <w:numId w:val="0"/>
-        </w:numPr>
-        <w:jc w:val="both"/>
-        <w:spacing w:lineRule="auto" w:line="259" w:before="0" w:after="160"/>
-        <w:widowControl w:val="1"/>
-        <w:ind w:right="0" w:left="0" w:firstLine="0"/>
-        <w:rPr>
-          <w:spacing w:val="0"/>
-          <w:vertAlign w:val="baseline"/>
-          <w:i w:val="0"/>
-          <w:b w:val="0"/>
-          <w:imprint w:val="0"/>
-          <w:emboss w:val="0"/>
-          <w:outline w:val="0"/>
-          <w:shadow w:val="0"/>
-          <w:color w:val="auto"/>
-          <w:position w:val="0"/>
-          <w:sz w:val="22"/>
-          <w:szCs w:val="22"/>
-          <w:u w:val="none"/>
-          <w:smallCaps w:val="0"/>
-          <w:rFonts w:ascii="Times New Roman" w:eastAsia="Times New Roman" w:hAnsi="Times New Roman" w:hint="default"/>
-        </w:rPr>
-        <w:wordWrap w:val="1"/>
-        <w:autoSpaceDE w:val="0"/>
-        <w:autoSpaceDN w:val="0"/>
-      </w:pPr>
     </w:p>
     <w:p>
       <w:pPr>

</xml_diff>

<commit_message>
Nuevos avances en Github Platzi y estructuras en C Harvard
</commit_message>
<xml_diff>
--- a/Holberton/GIT:GITHUB/introduccion a git, github.docx
+++ b/Holberton/GIT:GITHUB/introduccion a git, github.docx
@@ -576,7 +576,7 @@
         </w:rPr>
         <w:drawing>
           <wp:inline distT="0" distB="0" distL="0" distR="0">
-            <wp:extent cx="5735955" cy="955675"/>
+            <wp:extent cx="5736590" cy="956310"/>
             <wp:effectExtent l="0" t="0" r="0" b="0"/>
             <wp:docPr id="9" name="Imagen 1"/>
             <wp:cNvGraphicFramePr>
@@ -586,7 +586,7 @@
               <a:graphicData uri="http://schemas.openxmlformats.org/drawingml/2006/picture">
                 <pic:pic xmlns:pic="http://schemas.openxmlformats.org/drawingml/2006/picture">
                   <pic:nvPicPr>
-                    <pic:cNvPr id="1" name="Picture 1" descr="/Users/robertovelasquezdean/Library/Group Containers/L48J367XN4.com.infraware.PolarisOffice/EngineTemp/1349/fImage4680897324.png"/>
+                    <pic:cNvPr id="1" name="Picture 1" descr="/Users/robertovelasquezdean/Library/Group Containers/L48J367XN4.com.infraware.PolarisOffice/EngineTemp/1394/fImage4680897324.png"/>
                     <pic:cNvPicPr>
                       <a:picLocks noChangeAspect="1" noChangeArrowheads="1"/>
                     </pic:cNvPicPr>
@@ -606,7 +606,7 @@
                   <pic:spPr>
                     <a:xfrm>
                       <a:off x="0" y="0"/>
-                      <a:ext cx="5736590" cy="956310"/>
+                      <a:ext cx="5737225" cy="956945"/>
                     </a:xfrm>
                     <a:prstGeom prst="rect"/>
                     <a:ln cap="flat"/>
@@ -856,7 +856,7 @@
         </w:rPr>
         <w:drawing>
           <wp:inline distT="0" distB="0" distL="0" distR="0">
-            <wp:extent cx="5735955" cy="1103630"/>
+            <wp:extent cx="5736590" cy="1104265"/>
             <wp:effectExtent l="0" t="0" r="0" b="0"/>
             <wp:docPr id="10" name="Imagen 2"/>
             <wp:cNvGraphicFramePr>
@@ -866,7 +866,7 @@
               <a:graphicData uri="http://schemas.openxmlformats.org/drawingml/2006/picture">
                 <pic:pic xmlns:pic="http://schemas.openxmlformats.org/drawingml/2006/picture">
                   <pic:nvPicPr>
-                    <pic:cNvPr id="2" name="Picture 2" descr="/Users/robertovelasquezdean/Library/Group Containers/L48J367XN4.com.infraware.PolarisOffice/EngineTemp/1349/fImage55481113891.png"/>
+                    <pic:cNvPr id="2" name="Picture 2" descr="/Users/robertovelasquezdean/Library/Group Containers/L48J367XN4.com.infraware.PolarisOffice/EngineTemp/1394/fImage55481113891.png"/>
                     <pic:cNvPicPr>
                       <a:picLocks noChangeAspect="1" noChangeArrowheads="1"/>
                     </pic:cNvPicPr>
@@ -886,7 +886,7 @@
                   <pic:spPr>
                     <a:xfrm>
                       <a:off x="0" y="0"/>
-                      <a:ext cx="5736590" cy="1104265"/>
+                      <a:ext cx="5737225" cy="1104900"/>
                     </a:xfrm>
                     <a:prstGeom prst="rect"/>
                     <a:ln cap="flat"/>
@@ -1341,7 +1341,7 @@
         </w:rPr>
         <w:drawing>
           <wp:inline distT="0" distB="0" distL="0" distR="0">
-            <wp:extent cx="5735955" cy="692785"/>
+            <wp:extent cx="5736590" cy="693420"/>
             <wp:effectExtent l="0" t="0" r="0" b="0"/>
             <wp:docPr id="11" name="Imagen 3"/>
             <wp:cNvGraphicFramePr>
@@ -1351,7 +1351,7 @@
               <a:graphicData uri="http://schemas.openxmlformats.org/drawingml/2006/picture">
                 <pic:pic xmlns:pic="http://schemas.openxmlformats.org/drawingml/2006/picture">
                   <pic:nvPicPr>
-                    <pic:cNvPr id="3" name="Picture 3" descr="/Users/robertovelasquezdean/Library/Group Containers/L48J367XN4.com.infraware.PolarisOffice/EngineTemp/1349/fImage34535124413.png"/>
+                    <pic:cNvPr id="3" name="Picture 3" descr="/Users/robertovelasquezdean/Library/Group Containers/L48J367XN4.com.infraware.PolarisOffice/EngineTemp/1394/fImage34535124413.png"/>
                     <pic:cNvPicPr>
                       <a:picLocks noChangeAspect="1" noChangeArrowheads="1"/>
                     </pic:cNvPicPr>
@@ -1371,7 +1371,7 @@
                   <pic:spPr>
                     <a:xfrm>
                       <a:off x="0" y="0"/>
-                      <a:ext cx="5736590" cy="693420"/>
+                      <a:ext cx="5737225" cy="694055"/>
                     </a:xfrm>
                     <a:prstGeom prst="rect"/>
                     <a:ln cap="flat"/>
@@ -1688,7 +1688,7 @@
         </w:rPr>
         <w:drawing>
           <wp:inline distT="0" distB="0" distL="0" distR="0">
-            <wp:extent cx="4709795" cy="775970"/>
+            <wp:extent cx="4710430" cy="776605"/>
             <wp:effectExtent l="0" t="0" r="0" b="0"/>
             <wp:docPr id="12" name="Imagen 4"/>
             <wp:cNvGraphicFramePr>
@@ -1698,7 +1698,7 @@
               <a:graphicData uri="http://schemas.openxmlformats.org/drawingml/2006/picture">
                 <pic:pic xmlns:pic="http://schemas.openxmlformats.org/drawingml/2006/picture">
                   <pic:nvPicPr>
-                    <pic:cNvPr id="4" name="Picture 4" descr="/Users/robertovelasquezdean/Library/Group Containers/L48J367XN4.com.infraware.PolarisOffice/EngineTemp/1349/fImage21639147564.png"/>
+                    <pic:cNvPr id="4" name="Picture 4" descr="/Users/robertovelasquezdean/Library/Group Containers/L48J367XN4.com.infraware.PolarisOffice/EngineTemp/1394/fImage21639147564.png"/>
                     <pic:cNvPicPr>
                       <a:picLocks noChangeAspect="1" noChangeArrowheads="1"/>
                     </pic:cNvPicPr>
@@ -1718,7 +1718,7 @@
                   <pic:spPr>
                     <a:xfrm>
                       <a:off x="0" y="0"/>
-                      <a:ext cx="4710430" cy="776605"/>
+                      <a:ext cx="4711065" cy="777240"/>
                     </a:xfrm>
                     <a:prstGeom prst="rect"/>
                     <a:ln cap="flat"/>
@@ -2255,7 +2255,7 @@
         </w:rPr>
         <w:drawing>
           <wp:inline distT="0" distB="0" distL="0" distR="0">
-            <wp:extent cx="5735955" cy="553720"/>
+            <wp:extent cx="5736590" cy="554355"/>
             <wp:effectExtent l="0" t="0" r="0" b="0"/>
             <wp:docPr id="15" name="Imagen 5"/>
             <wp:cNvGraphicFramePr>
@@ -2265,7 +2265,7 @@
               <a:graphicData uri="http://schemas.openxmlformats.org/drawingml/2006/picture">
                 <pic:pic xmlns:pic="http://schemas.openxmlformats.org/drawingml/2006/picture">
                   <pic:nvPicPr>
-                    <pic:cNvPr id="5" name="Picture 5" descr="/Users/robertovelasquezdean/Library/Group Containers/L48J367XN4.com.infraware.PolarisOffice/EngineTemp/1349/fImage25585197694.png"/>
+                    <pic:cNvPr id="5" name="Picture 5" descr="/Users/robertovelasquezdean/Library/Group Containers/L48J367XN4.com.infraware.PolarisOffice/EngineTemp/1394/fImage25585197694.png"/>
                     <pic:cNvPicPr>
                       <a:picLocks noChangeAspect="1" noChangeArrowheads="1"/>
                     </pic:cNvPicPr>
@@ -2285,7 +2285,7 @@
                   <pic:spPr>
                     <a:xfrm>
                       <a:off x="0" y="0"/>
-                      <a:ext cx="5736590" cy="554355"/>
+                      <a:ext cx="5737225" cy="554990"/>
                     </a:xfrm>
                     <a:prstGeom prst="rect"/>
                     <a:ln cap="flat"/>
@@ -2722,7 +2722,7 @@
         </w:rPr>
         <w:drawing>
           <wp:inline distT="0" distB="0" distL="0" distR="0">
-            <wp:extent cx="4709795" cy="442595"/>
+            <wp:extent cx="4710430" cy="443230"/>
             <wp:effectExtent l="0" t="0" r="0" b="0"/>
             <wp:docPr id="16" name="Imagen 6"/>
             <wp:cNvGraphicFramePr>
@@ -2732,7 +2732,7 @@
               <a:graphicData uri="http://schemas.openxmlformats.org/drawingml/2006/picture">
                 <pic:pic xmlns:pic="http://schemas.openxmlformats.org/drawingml/2006/picture">
                   <pic:nvPicPr>
-                    <pic:cNvPr id="6" name="Picture 6" descr="/Users/robertovelasquezdean/Library/Group Containers/L48J367XN4.com.infraware.PolarisOffice/EngineTemp/1349/fImage16090209832.png"/>
+                    <pic:cNvPr id="6" name="Picture 6" descr="/Users/robertovelasquezdean/Library/Group Containers/L48J367XN4.com.infraware.PolarisOffice/EngineTemp/1394/fImage16090209832.png"/>
                     <pic:cNvPicPr>
                       <a:picLocks noChangeAspect="1" noChangeArrowheads="1"/>
                     </pic:cNvPicPr>
@@ -2752,7 +2752,7 @@
                   <pic:spPr>
                     <a:xfrm>
                       <a:off x="0" y="0"/>
-                      <a:ext cx="4710430" cy="443230"/>
+                      <a:ext cx="4711065" cy="443865"/>
                     </a:xfrm>
                     <a:prstGeom prst="rect"/>
                     <a:ln cap="flat"/>
@@ -3177,7 +3177,7 @@
         </w:rPr>
         <w:drawing>
           <wp:inline distT="0" distB="0" distL="0" distR="0">
-            <wp:extent cx="5735955" cy="1259840"/>
+            <wp:extent cx="5736590" cy="1260475"/>
             <wp:effectExtent l="0" t="0" r="0" b="0"/>
             <wp:docPr id="17" name="Imagen 8"/>
             <wp:cNvGraphicFramePr>
@@ -3187,7 +3187,7 @@
               <a:graphicData uri="http://schemas.openxmlformats.org/drawingml/2006/picture">
                 <pic:pic xmlns:pic="http://schemas.openxmlformats.org/drawingml/2006/picture">
                   <pic:nvPicPr>
-                    <pic:cNvPr id="7" name="Picture 7" descr="/Users/robertovelasquezdean/Library/Group Containers/L48J367XN4.com.infraware.PolarisOffice/EngineTemp/1349/fImage55289227200.png"/>
+                    <pic:cNvPr id="7" name="Picture 7" descr="/Users/robertovelasquezdean/Library/Group Containers/L48J367XN4.com.infraware.PolarisOffice/EngineTemp/1394/fImage55289227200.png"/>
                     <pic:cNvPicPr>
                       <a:picLocks noChangeAspect="1" noChangeArrowheads="1"/>
                     </pic:cNvPicPr>
@@ -3207,7 +3207,7 @@
                   <pic:spPr>
                     <a:xfrm>
                       <a:off x="0" y="0"/>
-                      <a:ext cx="5736590" cy="1260475"/>
+                      <a:ext cx="5737225" cy="1261110"/>
                     </a:xfrm>
                     <a:prstGeom prst="rect"/>
                     <a:ln cap="flat"/>
@@ -3356,7 +3356,7 @@
         </w:rPr>
         <w:drawing>
           <wp:inline distT="0" distB="0" distL="0" distR="0">
-            <wp:extent cx="4709795" cy="442595"/>
+            <wp:extent cx="4710430" cy="443230"/>
             <wp:effectExtent l="0" t="0" r="0" b="0"/>
             <wp:docPr id="18" name="Imagen 8"/>
             <wp:cNvGraphicFramePr>
@@ -3366,7 +3366,7 @@
               <a:graphicData uri="http://schemas.openxmlformats.org/drawingml/2006/picture">
                 <pic:pic xmlns:pic="http://schemas.openxmlformats.org/drawingml/2006/picture">
                   <pic:nvPicPr>
-                    <pic:cNvPr id="8" name="Picture 8" descr="/Users/robertovelasquezdean/Library/Group Containers/L48J367XN4.com.infraware.PolarisOffice/EngineTemp/1349/fImage160902547.png"/>
+                    <pic:cNvPr id="8" name="Picture 8" descr="/Users/robertovelasquezdean/Library/Group Containers/L48J367XN4.com.infraware.PolarisOffice/EngineTemp/1394/fImage160902547.png"/>
                     <pic:cNvPicPr>
                       <a:picLocks noChangeAspect="1" noChangeArrowheads="1"/>
                     </pic:cNvPicPr>
@@ -3386,7 +3386,7 @@
                   <pic:spPr>
                     <a:xfrm>
                       <a:off x="0" y="0"/>
-                      <a:ext cx="4710430" cy="443230"/>
+                      <a:ext cx="4711065" cy="443865"/>
                     </a:xfrm>
                     <a:prstGeom prst="rect"/>
                     <a:ln cap="flat"/>
@@ -3571,7 +3571,7 @@
         </w:rPr>
         <w:drawing>
           <wp:inline distT="0" distB="0" distL="0" distR="0">
-            <wp:extent cx="5735955" cy="564515"/>
+            <wp:extent cx="5736590" cy="565150"/>
             <wp:effectExtent l="0" t="0" r="0" b="0"/>
             <wp:docPr id="19" name="Imagen 9"/>
             <wp:cNvGraphicFramePr>
@@ -3581,7 +3581,7 @@
               <a:graphicData uri="http://schemas.openxmlformats.org/drawingml/2006/picture">
                 <pic:pic xmlns:pic="http://schemas.openxmlformats.org/drawingml/2006/picture">
                   <pic:nvPicPr>
-                    <pic:cNvPr id="9" name="Picture 9" descr="/Users/robertovelasquezdean/Library/Group Containers/L48J367XN4.com.infraware.PolarisOffice/EngineTemp/1349/fImage29966263203.png"/>
+                    <pic:cNvPr id="9" name="Picture 9" descr="/Users/robertovelasquezdean/Library/Group Containers/L48J367XN4.com.infraware.PolarisOffice/EngineTemp/1394/fImage29966263203.png"/>
                     <pic:cNvPicPr>
                       <a:picLocks noChangeAspect="1" noChangeArrowheads="1"/>
                     </pic:cNvPicPr>
@@ -3601,7 +3601,7 @@
                   <pic:spPr>
                     <a:xfrm>
                       <a:off x="0" y="0"/>
-                      <a:ext cx="5736590" cy="565150"/>
+                      <a:ext cx="5737225" cy="565785"/>
                     </a:xfrm>
                     <a:prstGeom prst="rect"/>
                     <a:ln cap="flat"/>
@@ -4026,7 +4026,7 @@
         </w:rPr>
         <w:drawing>
           <wp:inline distT="0" distB="0" distL="0" distR="0">
-            <wp:extent cx="5452745" cy="690245"/>
+            <wp:extent cx="5453380" cy="690880"/>
             <wp:effectExtent l="0" t="0" r="0" b="0"/>
             <wp:docPr id="20" name="Imagen 10"/>
             <wp:cNvGraphicFramePr>
@@ -4036,7 +4036,7 @@
               <a:graphicData uri="http://schemas.openxmlformats.org/drawingml/2006/picture">
                 <pic:pic xmlns:pic="http://schemas.openxmlformats.org/drawingml/2006/picture">
                   <pic:nvPicPr>
-                    <pic:cNvPr id="10" name="Picture 10" descr="/Users/robertovelasquezdean/Library/Group Containers/L48J367XN4.com.infraware.PolarisOffice/EngineTemp/1349/fImage20576283400.png"/>
+                    <pic:cNvPr id="10" name="Picture 10" descr="/Users/robertovelasquezdean/Library/Group Containers/L48J367XN4.com.infraware.PolarisOffice/EngineTemp/1394/fImage20576283400.png"/>
                     <pic:cNvPicPr>
                       <a:picLocks noChangeAspect="1" noChangeArrowheads="1"/>
                     </pic:cNvPicPr>
@@ -4056,7 +4056,7 @@
                   <pic:spPr>
                     <a:xfrm>
                       <a:off x="0" y="0"/>
-                      <a:ext cx="5453380" cy="690880"/>
+                      <a:ext cx="5454015" cy="691515"/>
                     </a:xfrm>
                     <a:prstGeom prst="rect"/>
                     <a:ln cap="flat"/>
@@ -5304,7 +5304,7 @@
         </w:rPr>
         <w:drawing>
           <wp:inline distT="0" distB="0" distL="0" distR="0">
-            <wp:extent cx="5735955" cy="4135120"/>
+            <wp:extent cx="5736590" cy="4135754"/>
             <wp:effectExtent l="0" t="0" r="0" b="0"/>
             <wp:docPr id="21" name="Imagen 11"/>
             <wp:cNvGraphicFramePr>
@@ -5314,7 +5314,7 @@
               <a:graphicData uri="http://schemas.openxmlformats.org/drawingml/2006/picture">
                 <pic:pic xmlns:pic="http://schemas.openxmlformats.org/drawingml/2006/picture">
                   <pic:nvPicPr>
-                    <pic:cNvPr id="11" name="Picture 11" descr="/Users/robertovelasquezdean/Library/Group Containers/L48J367XN4.com.infraware.PolarisOffice/EngineTemp/1349/fImage127919316330.png"/>
+                    <pic:cNvPr id="11" name="Picture 11" descr="/Users/robertovelasquezdean/Library/Group Containers/L48J367XN4.com.infraware.PolarisOffice/EngineTemp/1394/fImage127919316330.png"/>
                     <pic:cNvPicPr>
                       <a:picLocks noChangeAspect="1" noChangeArrowheads="1"/>
                     </pic:cNvPicPr>
@@ -5334,7 +5334,7 @@
                   <pic:spPr>
                     <a:xfrm>
                       <a:off x="0" y="0"/>
-                      <a:ext cx="5736590" cy="4135754"/>
+                      <a:ext cx="5737225" cy="4136390"/>
                     </a:xfrm>
                     <a:prstGeom prst="rect"/>
                     <a:ln cap="flat"/>
@@ -5423,7 +5423,7 @@
         </w:rPr>
         <w:drawing>
           <wp:inline distT="0" distB="0" distL="0" distR="0">
-            <wp:extent cx="5735955" cy="2557145"/>
+            <wp:extent cx="5736590" cy="2557780"/>
             <wp:effectExtent l="0" t="0" r="0" b="0"/>
             <wp:docPr id="22" name="Imagen 12"/>
             <wp:cNvGraphicFramePr>
@@ -5433,7 +5433,7 @@
               <a:graphicData uri="http://schemas.openxmlformats.org/drawingml/2006/picture">
                 <pic:pic xmlns:pic="http://schemas.openxmlformats.org/drawingml/2006/picture">
                   <pic:nvPicPr>
-                    <pic:cNvPr id="12" name="Picture 12" descr="/Users/robertovelasquezdean/Library/Group Containers/L48J367XN4.com.infraware.PolarisOffice/EngineTemp/1349/fImage107373346345.png"/>
+                    <pic:cNvPr id="12" name="Picture 12" descr="/Users/robertovelasquezdean/Library/Group Containers/L48J367XN4.com.infraware.PolarisOffice/EngineTemp/1394/fImage107373346345.png"/>
                     <pic:cNvPicPr>
                       <a:picLocks noChangeAspect="1" noChangeArrowheads="1"/>
                     </pic:cNvPicPr>
@@ -5453,7 +5453,7 @@
                   <pic:spPr>
                     <a:xfrm>
                       <a:off x="0" y="0"/>
-                      <a:ext cx="5736590" cy="2557780"/>
+                      <a:ext cx="5737225" cy="2558415"/>
                     </a:xfrm>
                     <a:prstGeom prst="rect"/>
                     <a:ln cap="flat"/>
@@ -5602,7 +5602,7 @@
         </w:rPr>
         <w:drawing>
           <wp:inline distT="0" distB="0" distL="0" distR="0">
-            <wp:extent cx="5735955" cy="637540"/>
+            <wp:extent cx="5736590" cy="638175"/>
             <wp:effectExtent l="0" t="0" r="0" b="0"/>
             <wp:docPr id="23" name="Imagen 13"/>
             <wp:cNvGraphicFramePr>
@@ -5612,7 +5612,7 @@
               <a:graphicData uri="http://schemas.openxmlformats.org/drawingml/2006/picture">
                 <pic:pic xmlns:pic="http://schemas.openxmlformats.org/drawingml/2006/picture">
                   <pic:nvPicPr>
-                    <pic:cNvPr id="13" name="Picture 13" descr="/Users/robertovelasquezdean/Library/Group Containers/L48J367XN4.com.infraware.PolarisOffice/EngineTemp/1349/fImage3804435144.png"/>
+                    <pic:cNvPr id="13" name="Picture 13" descr="/Users/robertovelasquezdean/Library/Group Containers/L48J367XN4.com.infraware.PolarisOffice/EngineTemp/1394/fImage3804435144.png"/>
                     <pic:cNvPicPr>
                       <a:picLocks noChangeAspect="1" noChangeArrowheads="1"/>
                     </pic:cNvPicPr>
@@ -5632,7 +5632,7 @@
                   <pic:spPr>
                     <a:xfrm>
                       <a:off x="0" y="0"/>
-                      <a:ext cx="5736590" cy="638175"/>
+                      <a:ext cx="5737225" cy="638810"/>
                     </a:xfrm>
                     <a:prstGeom prst="rect"/>
                     <a:ln cap="flat"/>
@@ -5793,7 +5793,7 @@
         </w:rPr>
         <w:drawing>
           <wp:inline distT="0" distB="0" distL="0" distR="0">
-            <wp:extent cx="5735955" cy="845820"/>
+            <wp:extent cx="5736590" cy="846455"/>
             <wp:effectExtent l="0" t="0" r="0" b="0"/>
             <wp:docPr id="24" name="Imagen 14"/>
             <wp:cNvGraphicFramePr>
@@ -5803,7 +5803,7 @@
               <a:graphicData uri="http://schemas.openxmlformats.org/drawingml/2006/picture">
                 <pic:pic xmlns:pic="http://schemas.openxmlformats.org/drawingml/2006/picture">
                   <pic:nvPicPr>
-                    <pic:cNvPr id="14" name="Picture 14" descr="/Users/robertovelasquezdean/Library/Group Containers/L48J367XN4.com.infraware.PolarisOffice/EngineTemp/1349/fImage34219368814.png"/>
+                    <pic:cNvPr id="14" name="Picture 14" descr="/Users/robertovelasquezdean/Library/Group Containers/L48J367XN4.com.infraware.PolarisOffice/EngineTemp/1394/fImage34219368814.png"/>
                     <pic:cNvPicPr>
                       <a:picLocks noChangeAspect="1" noChangeArrowheads="1"/>
                     </pic:cNvPicPr>
@@ -5823,7 +5823,7 @@
                   <pic:spPr>
                     <a:xfrm>
                       <a:off x="0" y="0"/>
-                      <a:ext cx="5736590" cy="846455"/>
+                      <a:ext cx="5737225" cy="847090"/>
                     </a:xfrm>
                     <a:prstGeom prst="rect"/>
                     <a:ln cap="flat"/>
@@ -7042,7 +7042,7 @@
         </w:rPr>
         <w:drawing>
           <wp:inline distT="0" distB="0" distL="0" distR="0">
-            <wp:extent cx="5052695" cy="1633220"/>
+            <wp:extent cx="5053330" cy="1633855"/>
             <wp:effectExtent l="0" t="0" r="0" b="0"/>
             <wp:docPr id="25" name="Imagen 16"/>
             <wp:cNvGraphicFramePr>
@@ -7052,7 +7052,7 @@
               <a:graphicData uri="http://schemas.openxmlformats.org/drawingml/2006/picture">
                 <pic:pic xmlns:pic="http://schemas.openxmlformats.org/drawingml/2006/picture">
                   <pic:nvPicPr>
-                    <pic:cNvPr id="15" name="Picture 15" descr="/Users/robertovelasquezdean/Library/Group Containers/L48J367XN4.com.infraware.PolarisOffice/EngineTemp/1349/fImage32909415766.png"/>
+                    <pic:cNvPr id="15" name="Picture 15" descr="/Users/robertovelasquezdean/Library/Group Containers/L48J367XN4.com.infraware.PolarisOffice/EngineTemp/1394/fImage32909415766.png"/>
                     <pic:cNvPicPr>
                       <a:picLocks noChangeAspect="1" noChangeArrowheads="1"/>
                     </pic:cNvPicPr>
@@ -7072,7 +7072,7 @@
                   <pic:spPr>
                     <a:xfrm>
                       <a:off x="0" y="0"/>
-                      <a:ext cx="5053330" cy="1633855"/>
+                      <a:ext cx="5053965" cy="1634490"/>
                     </a:xfrm>
                     <a:prstGeom prst="rect"/>
                     <a:ln cap="flat"/>
@@ -8630,21 +8630,6 @@
         <w:autoSpaceDE w:val="0"/>
         <w:autoSpaceDN w:val="0"/>
       </w:pPr>
-      <w:r>
-        <w:rPr>
-          <w:spacing w:val="0"/>
-          <w:vertAlign w:val="baseline"/>
-          <w:i w:val="1"/>
-          <w:b w:val="1"/>
-          <w:color w:val="auto"/>
-          <w:position w:val="0"/>
-          <w:sz w:val="22"/>
-          <w:szCs w:val="22"/>
-          <w:smallCaps w:val="0"/>
-          <w:rFonts w:ascii="Times New Roman" w:eastAsia="Times New Roman" w:hAnsi="Times New Roman" w:hint="default"/>
-        </w:rPr>
-        <w:t xml:space="preserve">Otros comandos Git interesantes</w:t>
-      </w:r>
     </w:p>
     <w:p>
       <w:pPr>
@@ -8672,6 +8657,21 @@
         <w:autoSpaceDE w:val="0"/>
         <w:autoSpaceDN w:val="0"/>
       </w:pPr>
+      <w:r>
+        <w:rPr>
+          <w:spacing w:val="0"/>
+          <w:vertAlign w:val="baseline"/>
+          <w:i w:val="1"/>
+          <w:b w:val="1"/>
+          <w:color w:val="auto"/>
+          <w:position w:val="0"/>
+          <w:sz w:val="22"/>
+          <w:szCs w:val="22"/>
+          <w:smallCaps w:val="0"/>
+          <w:rFonts w:ascii="Times New Roman" w:eastAsia="Times New Roman" w:hAnsi="Times New Roman" w:hint="default"/>
+        </w:rPr>
+        <w:t xml:space="preserve">Otros comandos Git interesantes</w:t>
+      </w:r>
     </w:p>
     <w:p>
       <w:pPr>
@@ -8687,23 +8687,6 @@
           <w:spacing w:val="0"/>
           <w:vertAlign w:val="baseline"/>
           <w:i w:val="1"/>
-          <w:b w:val="0"/>
-          <w:color w:val="auto"/>
-          <w:position w:val="0"/>
-          <w:sz w:val="22"/>
-          <w:szCs w:val="22"/>
-          <w:smallCaps w:val="0"/>
-          <w:rFonts w:ascii="Times New Roman" w:eastAsia="Times New Roman" w:hAnsi="Times New Roman" w:hint="default"/>
-        </w:rPr>
-        <w:wordWrap w:val="1"/>
-        <w:autoSpaceDE w:val="0"/>
-        <w:autoSpaceDN w:val="0"/>
-      </w:pPr>
-      <w:r>
-        <w:rPr>
-          <w:spacing w:val="0"/>
-          <w:vertAlign w:val="baseline"/>
-          <w:i w:val="1"/>
           <w:b w:val="1"/>
           <w:color w:val="auto"/>
           <w:position w:val="0"/>
@@ -8712,23 +8695,10 @@
           <w:smallCaps w:val="0"/>
           <w:rFonts w:ascii="Times New Roman" w:eastAsia="Times New Roman" w:hAnsi="Times New Roman" w:hint="default"/>
         </w:rPr>
-        <w:t xml:space="preserve">git status: </w:t>
-      </w:r>
-      <w:r>
-        <w:rPr>
-          <w:spacing w:val="0"/>
-          <w:vertAlign w:val="baseline"/>
-          <w:i w:val="1"/>
-          <w:b w:val="0"/>
-          <w:color w:val="auto"/>
-          <w:position w:val="0"/>
-          <w:sz w:val="22"/>
-          <w:szCs w:val="22"/>
-          <w:smallCaps w:val="0"/>
-          <w:rFonts w:ascii="Times New Roman" w:eastAsia="Times New Roman" w:hAnsi="Times New Roman" w:hint="default"/>
-        </w:rPr>
-        <w:t xml:space="preserve">nos indica en que rama (branch) estamos ubicados actualmente. </w:t>
-      </w:r>
+        <w:wordWrap w:val="1"/>
+        <w:autoSpaceDE w:val="0"/>
+        <w:autoSpaceDN w:val="0"/>
+      </w:pPr>
     </w:p>
     <w:p>
       <w:pPr>
@@ -8756,6 +8726,36 @@
         <w:autoSpaceDE w:val="0"/>
         <w:autoSpaceDN w:val="0"/>
       </w:pPr>
+      <w:r>
+        <w:rPr>
+          <w:spacing w:val="0"/>
+          <w:vertAlign w:val="baseline"/>
+          <w:i w:val="1"/>
+          <w:b w:val="1"/>
+          <w:color w:val="auto"/>
+          <w:position w:val="0"/>
+          <w:sz w:val="22"/>
+          <w:szCs w:val="22"/>
+          <w:smallCaps w:val="0"/>
+          <w:rFonts w:ascii="Times New Roman" w:eastAsia="Times New Roman" w:hAnsi="Times New Roman" w:hint="default"/>
+        </w:rPr>
+        <w:t xml:space="preserve">git status: </w:t>
+      </w:r>
+      <w:r>
+        <w:rPr>
+          <w:spacing w:val="0"/>
+          <w:vertAlign w:val="baseline"/>
+          <w:i w:val="1"/>
+          <w:b w:val="0"/>
+          <w:color w:val="auto"/>
+          <w:position w:val="0"/>
+          <w:sz w:val="22"/>
+          <w:szCs w:val="22"/>
+          <w:smallCaps w:val="0"/>
+          <w:rFonts w:ascii="Times New Roman" w:eastAsia="Times New Roman" w:hAnsi="Times New Roman" w:hint="default"/>
+        </w:rPr>
+        <w:t xml:space="preserve">nos indica en que rama (branch) estamos ubicados actualmente. </w:t>
+      </w:r>
     </w:p>
     <w:p>
       <w:pPr>
@@ -8783,81 +8783,6 @@
         <w:autoSpaceDE w:val="0"/>
         <w:autoSpaceDN w:val="0"/>
       </w:pPr>
-      <w:r>
-        <w:rPr>
-          <w:spacing w:val="0"/>
-          <w:vertAlign w:val="baseline"/>
-          <w:i w:val="1"/>
-          <w:b w:val="1"/>
-          <w:color w:val="auto"/>
-          <w:position w:val="0"/>
-          <w:sz w:val="22"/>
-          <w:szCs w:val="22"/>
-          <w:smallCaps w:val="0"/>
-          <w:rFonts w:ascii="Times New Roman" w:eastAsia="Times New Roman" w:hAnsi="Times New Roman" w:hint="default"/>
-        </w:rPr>
-        <w:t xml:space="preserve">git checkout -b “nombre de rama”:</w:t>
-      </w:r>
-      <w:r>
-        <w:rPr>
-          <w:spacing w:val="0"/>
-          <w:vertAlign w:val="baseline"/>
-          <w:i w:val="1"/>
-          <w:b w:val="0"/>
-          <w:color w:val="auto"/>
-          <w:position w:val="0"/>
-          <w:sz w:val="22"/>
-          <w:szCs w:val="22"/>
-          <w:smallCaps w:val="0"/>
-          <w:rFonts w:ascii="Times New Roman" w:eastAsia="Times New Roman" w:hAnsi="Times New Roman" w:hint="default"/>
-        </w:rPr>
-        <w:t xml:space="preserve"> este comando lo que hace es crear una nueva rama secundaria; </w:t>
-      </w:r>
-      <w:r>
-        <w:rPr>
-          <w:spacing w:val="0"/>
-          <w:vertAlign w:val="baseline"/>
-          <w:i w:val="1"/>
-          <w:b w:val="0"/>
-          <w:color w:val="auto"/>
-          <w:position w:val="0"/>
-          <w:sz w:val="22"/>
-          <w:szCs w:val="22"/>
-          <w:smallCaps w:val="0"/>
-          <w:rFonts w:ascii="Times New Roman" w:eastAsia="Times New Roman" w:hAnsi="Times New Roman" w:hint="default"/>
-        </w:rPr>
-        <w:t xml:space="preserve">pero, adicionalmente y luego de creada, la terminal nos lleva a la ubicación de dicha rama. Es decir, </w:t>
-      </w:r>
-      <w:r>
-        <w:rPr>
-          <w:spacing w:val="0"/>
-          <w:vertAlign w:val="baseline"/>
-          <w:i w:val="1"/>
-          <w:b w:val="0"/>
-          <w:color w:val="auto"/>
-          <w:position w:val="0"/>
-          <w:sz w:val="22"/>
-          <w:szCs w:val="22"/>
-          <w:smallCaps w:val="0"/>
-          <w:rFonts w:ascii="Times New Roman" w:eastAsia="Times New Roman" w:hAnsi="Times New Roman" w:hint="default"/>
-        </w:rPr>
-        <w:t xml:space="preserve">no sólo la crea, sino que además nos situa en ella. (antes de ejecutar este comando, idealmente </w:t>
-      </w:r>
-      <w:r>
-        <w:rPr>
-          <w:spacing w:val="0"/>
-          <w:vertAlign w:val="baseline"/>
-          <w:i w:val="1"/>
-          <w:b w:val="0"/>
-          <w:color w:val="auto"/>
-          <w:position w:val="0"/>
-          <w:sz w:val="22"/>
-          <w:szCs w:val="22"/>
-          <w:smallCaps w:val="0"/>
-          <w:rFonts w:ascii="Times New Roman" w:eastAsia="Times New Roman" w:hAnsi="Times New Roman" w:hint="default"/>
-        </w:rPr>
-        <w:t xml:space="preserve">asegurese de estar ya situado en la rama principal, la rama de origen).</w:t>
-      </w:r>
     </w:p>
     <w:p>
       <w:pPr>
@@ -8885,6 +8810,81 @@
         <w:autoSpaceDE w:val="0"/>
         <w:autoSpaceDN w:val="0"/>
       </w:pPr>
+      <w:r>
+        <w:rPr>
+          <w:spacing w:val="0"/>
+          <w:vertAlign w:val="baseline"/>
+          <w:i w:val="1"/>
+          <w:b w:val="1"/>
+          <w:color w:val="auto"/>
+          <w:position w:val="0"/>
+          <w:sz w:val="22"/>
+          <w:szCs w:val="22"/>
+          <w:smallCaps w:val="0"/>
+          <w:rFonts w:ascii="Times New Roman" w:eastAsia="Times New Roman" w:hAnsi="Times New Roman" w:hint="default"/>
+        </w:rPr>
+        <w:t xml:space="preserve">git checkout -b “nombre de rama”:</w:t>
+      </w:r>
+      <w:r>
+        <w:rPr>
+          <w:spacing w:val="0"/>
+          <w:vertAlign w:val="baseline"/>
+          <w:i w:val="1"/>
+          <w:b w:val="0"/>
+          <w:color w:val="auto"/>
+          <w:position w:val="0"/>
+          <w:sz w:val="22"/>
+          <w:szCs w:val="22"/>
+          <w:smallCaps w:val="0"/>
+          <w:rFonts w:ascii="Times New Roman" w:eastAsia="Times New Roman" w:hAnsi="Times New Roman" w:hint="default"/>
+        </w:rPr>
+        <w:t xml:space="preserve"> este comando lo que hace es crear una nueva rama secundaria; </w:t>
+      </w:r>
+      <w:r>
+        <w:rPr>
+          <w:spacing w:val="0"/>
+          <w:vertAlign w:val="baseline"/>
+          <w:i w:val="1"/>
+          <w:b w:val="0"/>
+          <w:color w:val="auto"/>
+          <w:position w:val="0"/>
+          <w:sz w:val="22"/>
+          <w:szCs w:val="22"/>
+          <w:smallCaps w:val="0"/>
+          <w:rFonts w:ascii="Times New Roman" w:eastAsia="Times New Roman" w:hAnsi="Times New Roman" w:hint="default"/>
+        </w:rPr>
+        <w:t xml:space="preserve">pero, adicionalmente y luego de creada, la terminal nos lleva a la ubicación de dicha rama. Es decir, </w:t>
+      </w:r>
+      <w:r>
+        <w:rPr>
+          <w:spacing w:val="0"/>
+          <w:vertAlign w:val="baseline"/>
+          <w:i w:val="1"/>
+          <w:b w:val="0"/>
+          <w:color w:val="auto"/>
+          <w:position w:val="0"/>
+          <w:sz w:val="22"/>
+          <w:szCs w:val="22"/>
+          <w:smallCaps w:val="0"/>
+          <w:rFonts w:ascii="Times New Roman" w:eastAsia="Times New Roman" w:hAnsi="Times New Roman" w:hint="default"/>
+        </w:rPr>
+        <w:t xml:space="preserve">no sólo la crea, sino que además nos situa en ella. (antes de ejecutar este comando, idealmente </w:t>
+      </w:r>
+      <w:r>
+        <w:rPr>
+          <w:spacing w:val="0"/>
+          <w:vertAlign w:val="baseline"/>
+          <w:i w:val="1"/>
+          <w:b w:val="0"/>
+          <w:color w:val="auto"/>
+          <w:position w:val="0"/>
+          <w:sz w:val="22"/>
+          <w:szCs w:val="22"/>
+          <w:smallCaps w:val="0"/>
+          <w:rFonts w:ascii="Times New Roman" w:eastAsia="Times New Roman" w:hAnsi="Times New Roman" w:hint="default"/>
+        </w:rPr>
+        <w:t xml:space="preserve">asegurese de estar ya situado en la rama principal, la rama de origen).</w:t>
+      </w:r>
     </w:p>
     <w:p>
       <w:pPr>
@@ -8912,81 +8912,6 @@
         <w:autoSpaceDE w:val="0"/>
         <w:autoSpaceDN w:val="0"/>
       </w:pPr>
-      <w:r>
-        <w:rPr>
-          <w:spacing w:val="0"/>
-          <w:vertAlign w:val="baseline"/>
-          <w:i w:val="1"/>
-          <w:b w:val="1"/>
-          <w:color w:val="auto"/>
-          <w:position w:val="0"/>
-          <w:sz w:val="22"/>
-          <w:szCs w:val="22"/>
-          <w:smallCaps w:val="0"/>
-          <w:rFonts w:ascii="Times New Roman" w:eastAsia="Times New Roman" w:hAnsi="Times New Roman" w:hint="default"/>
-        </w:rPr>
-        <w:t xml:space="preserve">git branch -m “nombre de la rama” “nuevo nombre de la rama”: </w:t>
-      </w:r>
-      <w:r>
-        <w:rPr>
-          <w:spacing w:val="0"/>
-          <w:vertAlign w:val="baseline"/>
-          <w:i w:val="1"/>
-          <w:b w:val="0"/>
-          <w:color w:val="auto"/>
-          <w:position w:val="0"/>
-          <w:sz w:val="22"/>
-          <w:szCs w:val="22"/>
-          <w:smallCaps w:val="0"/>
-          <w:rFonts w:ascii="Times New Roman" w:eastAsia="Times New Roman" w:hAnsi="Times New Roman" w:hint="default"/>
-        </w:rPr>
-        <w:t xml:space="preserve">este comando lo que hace es </w:t>
-      </w:r>
-      <w:r>
-        <w:rPr>
-          <w:spacing w:val="0"/>
-          <w:vertAlign w:val="baseline"/>
-          <w:i w:val="1"/>
-          <w:b w:val="0"/>
-          <w:color w:val="auto"/>
-          <w:position w:val="0"/>
-          <w:sz w:val="22"/>
-          <w:szCs w:val="22"/>
-          <w:smallCaps w:val="0"/>
-          <w:rFonts w:ascii="Times New Roman" w:eastAsia="Times New Roman" w:hAnsi="Times New Roman" w:hint="default"/>
-        </w:rPr>
-        <w:t xml:space="preserve">cambiar el nombre de una rama existente, especificando también el nuevo nombre que va a recibir. </w:t>
-      </w:r>
-      <w:r>
-        <w:rPr>
-          <w:spacing w:val="0"/>
-          <w:vertAlign w:val="baseline"/>
-          <w:i w:val="1"/>
-          <w:b w:val="0"/>
-          <w:color w:val="auto"/>
-          <w:position w:val="0"/>
-          <w:sz w:val="22"/>
-          <w:szCs w:val="22"/>
-          <w:smallCaps w:val="0"/>
-          <w:rFonts w:ascii="Times New Roman" w:eastAsia="Times New Roman" w:hAnsi="Times New Roman" w:hint="default"/>
-        </w:rPr>
-        <w:t xml:space="preserve">(antes de ejecutar este comando, idealmente asegurese de estar ya situado en la rama principal, la </w:t>
-      </w:r>
-      <w:r>
-        <w:rPr>
-          <w:spacing w:val="0"/>
-          <w:vertAlign w:val="baseline"/>
-          <w:i w:val="1"/>
-          <w:b w:val="0"/>
-          <w:color w:val="auto"/>
-          <w:position w:val="0"/>
-          <w:sz w:val="22"/>
-          <w:szCs w:val="22"/>
-          <w:smallCaps w:val="0"/>
-          <w:rFonts w:ascii="Times New Roman" w:eastAsia="Times New Roman" w:hAnsi="Times New Roman" w:hint="default"/>
-        </w:rPr>
-        <w:t xml:space="preserve">rama de origen).</w:t>
-      </w:r>
     </w:p>
     <w:p>
       <w:pPr>
@@ -9014,6 +8939,81 @@
         <w:autoSpaceDE w:val="0"/>
         <w:autoSpaceDN w:val="0"/>
       </w:pPr>
+      <w:r>
+        <w:rPr>
+          <w:spacing w:val="0"/>
+          <w:vertAlign w:val="baseline"/>
+          <w:i w:val="1"/>
+          <w:b w:val="1"/>
+          <w:color w:val="auto"/>
+          <w:position w:val="0"/>
+          <w:sz w:val="22"/>
+          <w:szCs w:val="22"/>
+          <w:smallCaps w:val="0"/>
+          <w:rFonts w:ascii="Times New Roman" w:eastAsia="Times New Roman" w:hAnsi="Times New Roman" w:hint="default"/>
+        </w:rPr>
+        <w:t xml:space="preserve">git branch -m “nombre de la rama” “nuevo nombre de la rama”: </w:t>
+      </w:r>
+      <w:r>
+        <w:rPr>
+          <w:spacing w:val="0"/>
+          <w:vertAlign w:val="baseline"/>
+          <w:i w:val="1"/>
+          <w:b w:val="0"/>
+          <w:color w:val="auto"/>
+          <w:position w:val="0"/>
+          <w:sz w:val="22"/>
+          <w:szCs w:val="22"/>
+          <w:smallCaps w:val="0"/>
+          <w:rFonts w:ascii="Times New Roman" w:eastAsia="Times New Roman" w:hAnsi="Times New Roman" w:hint="default"/>
+        </w:rPr>
+        <w:t xml:space="preserve">este comando lo que hace es </w:t>
+      </w:r>
+      <w:r>
+        <w:rPr>
+          <w:spacing w:val="0"/>
+          <w:vertAlign w:val="baseline"/>
+          <w:i w:val="1"/>
+          <w:b w:val="0"/>
+          <w:color w:val="auto"/>
+          <w:position w:val="0"/>
+          <w:sz w:val="22"/>
+          <w:szCs w:val="22"/>
+          <w:smallCaps w:val="0"/>
+          <w:rFonts w:ascii="Times New Roman" w:eastAsia="Times New Roman" w:hAnsi="Times New Roman" w:hint="default"/>
+        </w:rPr>
+        <w:t xml:space="preserve">cambiar el nombre de una rama existente, especificando también el nuevo nombre que va a recibir. </w:t>
+      </w:r>
+      <w:r>
+        <w:rPr>
+          <w:spacing w:val="0"/>
+          <w:vertAlign w:val="baseline"/>
+          <w:i w:val="1"/>
+          <w:b w:val="0"/>
+          <w:color w:val="auto"/>
+          <w:position w:val="0"/>
+          <w:sz w:val="22"/>
+          <w:szCs w:val="22"/>
+          <w:smallCaps w:val="0"/>
+          <w:rFonts w:ascii="Times New Roman" w:eastAsia="Times New Roman" w:hAnsi="Times New Roman" w:hint="default"/>
+        </w:rPr>
+        <w:t xml:space="preserve">(antes de ejecutar este comando, idealmente asegurese de estar ya situado en la rama principal, la </w:t>
+      </w:r>
+      <w:r>
+        <w:rPr>
+          <w:spacing w:val="0"/>
+          <w:vertAlign w:val="baseline"/>
+          <w:i w:val="1"/>
+          <w:b w:val="0"/>
+          <w:color w:val="auto"/>
+          <w:position w:val="0"/>
+          <w:sz w:val="22"/>
+          <w:szCs w:val="22"/>
+          <w:smallCaps w:val="0"/>
+          <w:rFonts w:ascii="Times New Roman" w:eastAsia="Times New Roman" w:hAnsi="Times New Roman" w:hint="default"/>
+        </w:rPr>
+        <w:t xml:space="preserve">rama de origen).</w:t>
+      </w:r>
     </w:p>
     <w:p>
       <w:pPr>
@@ -9041,51 +9041,6 @@
         <w:autoSpaceDE w:val="0"/>
         <w:autoSpaceDN w:val="0"/>
       </w:pPr>
-      <w:r>
-        <w:rPr>
-          <w:spacing w:val="0"/>
-          <w:vertAlign w:val="baseline"/>
-          <w:i w:val="1"/>
-          <w:b w:val="1"/>
-          <w:color w:val="auto"/>
-          <w:position w:val="0"/>
-          <w:sz w:val="22"/>
-          <w:szCs w:val="22"/>
-          <w:smallCaps w:val="0"/>
-          <w:rFonts w:ascii="Times New Roman" w:eastAsia="Times New Roman" w:hAnsi="Times New Roman" w:hint="default"/>
-        </w:rPr>
-        <w:t xml:space="preserve">git branch -h:</w:t>
-      </w:r>
-      <w:r>
-        <w:rPr>
-          <w:spacing w:val="0"/>
-          <w:vertAlign w:val="baseline"/>
-          <w:i w:val="1"/>
-          <w:b w:val="0"/>
-          <w:color w:val="auto"/>
-          <w:position w:val="0"/>
-          <w:sz w:val="22"/>
-          <w:szCs w:val="22"/>
-          <w:smallCaps w:val="0"/>
-          <w:rFonts w:ascii="Times New Roman" w:eastAsia="Times New Roman" w:hAnsi="Times New Roman" w:hint="default"/>
-        </w:rPr>
-        <w:t xml:space="preserve"> comando que ejecuta el asistente de ayuda para conocer todo lo se puede hacer con </w:t>
-      </w:r>
-      <w:r>
-        <w:rPr>
-          <w:spacing w:val="0"/>
-          <w:vertAlign w:val="baseline"/>
-          <w:i w:val="1"/>
-          <w:b w:val="0"/>
-          <w:color w:val="auto"/>
-          <w:position w:val="0"/>
-          <w:sz w:val="22"/>
-          <w:szCs w:val="22"/>
-          <w:smallCaps w:val="0"/>
-          <w:rFonts w:ascii="Times New Roman" w:eastAsia="Times New Roman" w:hAnsi="Times New Roman" w:hint="default"/>
-        </w:rPr>
-        <w:t xml:space="preserve">las ramas (Branch).</w:t>
-      </w:r>
     </w:p>
     <w:p>
       <w:pPr>
@@ -9113,6 +9068,51 @@
         <w:autoSpaceDE w:val="0"/>
         <w:autoSpaceDN w:val="0"/>
       </w:pPr>
+      <w:r>
+        <w:rPr>
+          <w:spacing w:val="0"/>
+          <w:vertAlign w:val="baseline"/>
+          <w:i w:val="1"/>
+          <w:b w:val="1"/>
+          <w:color w:val="auto"/>
+          <w:position w:val="0"/>
+          <w:sz w:val="22"/>
+          <w:szCs w:val="22"/>
+          <w:smallCaps w:val="0"/>
+          <w:rFonts w:ascii="Times New Roman" w:eastAsia="Times New Roman" w:hAnsi="Times New Roman" w:hint="default"/>
+        </w:rPr>
+        <w:t xml:space="preserve">git branch -h:</w:t>
+      </w:r>
+      <w:r>
+        <w:rPr>
+          <w:spacing w:val="0"/>
+          <w:vertAlign w:val="baseline"/>
+          <w:i w:val="1"/>
+          <w:b w:val="0"/>
+          <w:color w:val="auto"/>
+          <w:position w:val="0"/>
+          <w:sz w:val="22"/>
+          <w:szCs w:val="22"/>
+          <w:smallCaps w:val="0"/>
+          <w:rFonts w:ascii="Times New Roman" w:eastAsia="Times New Roman" w:hAnsi="Times New Roman" w:hint="default"/>
+        </w:rPr>
+        <w:t xml:space="preserve"> comando que ejecuta el asistente de ayuda para conocer todo lo se puede hacer con </w:t>
+      </w:r>
+      <w:r>
+        <w:rPr>
+          <w:spacing w:val="0"/>
+          <w:vertAlign w:val="baseline"/>
+          <w:i w:val="1"/>
+          <w:b w:val="0"/>
+          <w:color w:val="auto"/>
+          <w:position w:val="0"/>
+          <w:sz w:val="22"/>
+          <w:szCs w:val="22"/>
+          <w:smallCaps w:val="0"/>
+          <w:rFonts w:ascii="Times New Roman" w:eastAsia="Times New Roman" w:hAnsi="Times New Roman" w:hint="default"/>
+        </w:rPr>
+        <w:t xml:space="preserve">las ramas (Branch).</w:t>
+      </w:r>
     </w:p>
     <w:p>
       <w:pPr>
@@ -9140,81 +9140,6 @@
         <w:autoSpaceDE w:val="0"/>
         <w:autoSpaceDN w:val="0"/>
       </w:pPr>
-      <w:r>
-        <w:rPr>
-          <w:spacing w:val="0"/>
-          <w:vertAlign w:val="baseline"/>
-          <w:i w:val="1"/>
-          <w:b w:val="1"/>
-          <w:color w:val="auto"/>
-          <w:position w:val="0"/>
-          <w:sz w:val="22"/>
-          <w:szCs w:val="22"/>
-          <w:smallCaps w:val="0"/>
-          <w:rFonts w:ascii="Times New Roman" w:eastAsia="Times New Roman" w:hAnsi="Times New Roman" w:hint="default"/>
-        </w:rPr>
-        <w:t xml:space="preserve">git clone:</w:t>
-      </w:r>
-      <w:r>
-        <w:rPr>
-          <w:spacing w:val="0"/>
-          <w:vertAlign w:val="baseline"/>
-          <w:i w:val="1"/>
-          <w:b w:val="0"/>
-          <w:color w:val="auto"/>
-          <w:position w:val="0"/>
-          <w:sz w:val="22"/>
-          <w:szCs w:val="22"/>
-          <w:smallCaps w:val="0"/>
-          <w:rFonts w:ascii="Times New Roman" w:eastAsia="Times New Roman" w:hAnsi="Times New Roman" w:hint="default"/>
-        </w:rPr>
-        <w:t xml:space="preserve"> tiene la función de importar un repositorio remoto de github (u otro servidor externo), que </w:t>
-      </w:r>
-      <w:r>
-        <w:rPr>
-          <w:spacing w:val="0"/>
-          <w:vertAlign w:val="baseline"/>
-          <w:i w:val="1"/>
-          <w:b w:val="0"/>
-          <w:color w:val="auto"/>
-          <w:position w:val="0"/>
-          <w:sz w:val="22"/>
-          <w:szCs w:val="22"/>
-          <w:smallCaps w:val="0"/>
-          <w:rFonts w:ascii="Times New Roman" w:eastAsia="Times New Roman" w:hAnsi="Times New Roman" w:hint="default"/>
-        </w:rPr>
-        <w:t xml:space="preserve">aún no está vinculado a repositorio local (por lo general esto se hace cuando queremos vincular el </w:t>
-      </w:r>
-      <w:r>
-        <w:rPr>
-          <w:spacing w:val="0"/>
-          <w:vertAlign w:val="baseline"/>
-          <w:i w:val="1"/>
-          <w:b w:val="0"/>
-          <w:color w:val="auto"/>
-          <w:position w:val="0"/>
-          <w:sz w:val="22"/>
-          <w:szCs w:val="22"/>
-          <w:smallCaps w:val="0"/>
-          <w:rFonts w:ascii="Times New Roman" w:eastAsia="Times New Roman" w:hAnsi="Times New Roman" w:hint="default"/>
-        </w:rPr>
-        <w:t xml:space="preserve">repositorio remoto o en nube de un tercero). Si el repositorio no nos pertenece, para importarlo debe </w:t>
-      </w:r>
-      <w:r>
-        <w:rPr>
-          <w:spacing w:val="0"/>
-          <w:vertAlign w:val="baseline"/>
-          <w:i w:val="1"/>
-          <w:b w:val="0"/>
-          <w:color w:val="auto"/>
-          <w:position w:val="0"/>
-          <w:sz w:val="22"/>
-          <w:szCs w:val="22"/>
-          <w:smallCaps w:val="0"/>
-          <w:rFonts w:ascii="Times New Roman" w:eastAsia="Times New Roman" w:hAnsi="Times New Roman" w:hint="default"/>
-        </w:rPr>
-        <w:t xml:space="preserve">hacerlo de esta forma.  </w:t>
-      </w:r>
     </w:p>
     <w:p>
       <w:pPr>
@@ -9242,6 +9167,81 @@
         <w:autoSpaceDE w:val="0"/>
         <w:autoSpaceDN w:val="0"/>
       </w:pPr>
+      <w:r>
+        <w:rPr>
+          <w:spacing w:val="0"/>
+          <w:vertAlign w:val="baseline"/>
+          <w:i w:val="1"/>
+          <w:b w:val="1"/>
+          <w:color w:val="auto"/>
+          <w:position w:val="0"/>
+          <w:sz w:val="22"/>
+          <w:szCs w:val="22"/>
+          <w:smallCaps w:val="0"/>
+          <w:rFonts w:ascii="Times New Roman" w:eastAsia="Times New Roman" w:hAnsi="Times New Roman" w:hint="default"/>
+        </w:rPr>
+        <w:t xml:space="preserve">git clone:</w:t>
+      </w:r>
+      <w:r>
+        <w:rPr>
+          <w:spacing w:val="0"/>
+          <w:vertAlign w:val="baseline"/>
+          <w:i w:val="1"/>
+          <w:b w:val="0"/>
+          <w:color w:val="auto"/>
+          <w:position w:val="0"/>
+          <w:sz w:val="22"/>
+          <w:szCs w:val="22"/>
+          <w:smallCaps w:val="0"/>
+          <w:rFonts w:ascii="Times New Roman" w:eastAsia="Times New Roman" w:hAnsi="Times New Roman" w:hint="default"/>
+        </w:rPr>
+        <w:t xml:space="preserve"> tiene la función de importar un repositorio remoto de github (u otro servidor externo), que </w:t>
+      </w:r>
+      <w:r>
+        <w:rPr>
+          <w:spacing w:val="0"/>
+          <w:vertAlign w:val="baseline"/>
+          <w:i w:val="1"/>
+          <w:b w:val="0"/>
+          <w:color w:val="auto"/>
+          <w:position w:val="0"/>
+          <w:sz w:val="22"/>
+          <w:szCs w:val="22"/>
+          <w:smallCaps w:val="0"/>
+          <w:rFonts w:ascii="Times New Roman" w:eastAsia="Times New Roman" w:hAnsi="Times New Roman" w:hint="default"/>
+        </w:rPr>
+        <w:t xml:space="preserve">aún no está vinculado a repositorio local (por lo general esto se hace cuando queremos vincular el </w:t>
+      </w:r>
+      <w:r>
+        <w:rPr>
+          <w:spacing w:val="0"/>
+          <w:vertAlign w:val="baseline"/>
+          <w:i w:val="1"/>
+          <w:b w:val="0"/>
+          <w:color w:val="auto"/>
+          <w:position w:val="0"/>
+          <w:sz w:val="22"/>
+          <w:szCs w:val="22"/>
+          <w:smallCaps w:val="0"/>
+          <w:rFonts w:ascii="Times New Roman" w:eastAsia="Times New Roman" w:hAnsi="Times New Roman" w:hint="default"/>
+        </w:rPr>
+        <w:t xml:space="preserve">repositorio remoto o en nube de un tercero). Si el repositorio no nos pertenece, para importarlo debe </w:t>
+      </w:r>
+      <w:r>
+        <w:rPr>
+          <w:spacing w:val="0"/>
+          <w:vertAlign w:val="baseline"/>
+          <w:i w:val="1"/>
+          <w:b w:val="0"/>
+          <w:color w:val="auto"/>
+          <w:position w:val="0"/>
+          <w:sz w:val="22"/>
+          <w:szCs w:val="22"/>
+          <w:smallCaps w:val="0"/>
+          <w:rFonts w:ascii="Times New Roman" w:eastAsia="Times New Roman" w:hAnsi="Times New Roman" w:hint="default"/>
+        </w:rPr>
+        <w:t xml:space="preserve">hacerlo de esta forma.  </w:t>
+      </w:r>
     </w:p>
     <w:p>
       <w:pPr>
@@ -9269,13 +9269,40 @@
         <w:autoSpaceDE w:val="0"/>
         <w:autoSpaceDN w:val="0"/>
       </w:pPr>
+    </w:p>
+    <w:p>
+      <w:pPr>
+        <w:numPr>
+          <w:ilvl w:val="0"/>
+          <w:numId w:val="0"/>
+        </w:numPr>
+        <w:jc w:val="left"/>
+        <w:spacing w:lineRule="auto" w:line="259" w:before="0" w:after="0"/>
+        <w:widowControl w:val="1"/>
+        <w:ind w:right="0" w:left="0" w:firstLine="0"/>
+        <w:rPr>
+          <w:spacing w:val="0"/>
+          <w:vertAlign w:val="baseline"/>
+          <w:i w:val="1"/>
+          <w:b w:val="0"/>
+          <w:color w:val="auto"/>
+          <w:position w:val="0"/>
+          <w:sz w:val="22"/>
+          <w:szCs w:val="22"/>
+          <w:smallCaps w:val="0"/>
+          <w:rFonts w:ascii="Times New Roman" w:eastAsia="Times New Roman" w:hAnsi="Times New Roman" w:hint="default"/>
+        </w:rPr>
+        <w:wordWrap w:val="1"/>
+        <w:autoSpaceDE w:val="0"/>
+        <w:autoSpaceDN w:val="0"/>
+      </w:pPr>
       <w:r>
         <w:rPr>
           <w:sz w:val="20"/>
         </w:rPr>
         <w:drawing>
           <wp:inline distT="0" distB="0" distL="0" distR="0">
-            <wp:extent cx="3035935" cy="2306320"/>
+            <wp:extent cx="3036570" cy="2306955"/>
             <wp:effectExtent l="0" t="0" r="0" b="0"/>
             <wp:docPr id="26" name="Imagen 18"/>
             <wp:cNvGraphicFramePr>
@@ -9285,7 +9312,7 @@
               <a:graphicData uri="http://schemas.openxmlformats.org/drawingml/2006/picture">
                 <pic:pic xmlns:pic="http://schemas.openxmlformats.org/drawingml/2006/picture">
                   <pic:nvPicPr>
-                    <pic:cNvPr id="16" name="Picture 16" descr="/Users/robertovelasquezdean/Library/Group Containers/L48J367XN4.com.infraware.PolarisOffice/EngineTemp/1349/fImage46855384712.png"/>
+                    <pic:cNvPr id="16" name="Picture 16" descr="/Users/robertovelasquezdean/Library/Group Containers/L48J367XN4.com.infraware.PolarisOffice/EngineTemp/1394/fImage46855384712.png"/>
                     <pic:cNvPicPr>
                       <a:picLocks noChangeAspect="1" noChangeArrowheads="1"/>
                     </pic:cNvPicPr>
@@ -9305,7 +9332,7 @@
                   <pic:spPr>
                     <a:xfrm>
                       <a:off x="0" y="0"/>
-                      <a:ext cx="3036570" cy="2306955"/>
+                      <a:ext cx="3037205" cy="2307590"/>
                     </a:xfrm>
                     <a:prstGeom prst="rect"/>
                     <a:ln cap="flat"/>
@@ -9568,7 +9595,7 @@
         </w:rPr>
         <w:drawing>
           <wp:inline distT="0" distB="0" distL="0" distR="0">
-            <wp:extent cx="5426710" cy="1924049"/>
+            <wp:extent cx="5427345" cy="1924685"/>
             <wp:effectExtent l="0" t="0" r="0" b="0"/>
             <wp:docPr id="27" name="Imagen 19"/>
             <wp:cNvGraphicFramePr>
@@ -9578,7 +9605,7 @@
               <a:graphicData uri="http://schemas.openxmlformats.org/drawingml/2006/picture">
                 <pic:pic xmlns:pic="http://schemas.openxmlformats.org/drawingml/2006/picture">
                   <pic:nvPicPr>
-                    <pic:cNvPr id="17" name="Picture 17" descr="/Users/robertovelasquezdean/Library/Group Containers/L48J367XN4.com.infraware.PolarisOffice/EngineTemp/1349/fImage48070393671.png"/>
+                    <pic:cNvPr id="17" name="Picture 17" descr="/Users/robertovelasquezdean/Library/Group Containers/L48J367XN4.com.infraware.PolarisOffice/EngineTemp/1394/fImage48070393671.png"/>
                     <pic:cNvPicPr>
                       <a:picLocks noChangeAspect="1" noChangeArrowheads="1"/>
                     </pic:cNvPicPr>
@@ -9599,7 +9626,7 @@
                   <pic:spPr>
                     <a:xfrm>
                       <a:off x="0" y="0"/>
-                      <a:ext cx="5427345" cy="1924685"/>
+                      <a:ext cx="5427980" cy="1925320"/>
                     </a:xfrm>
                     <a:prstGeom prst="rect"/>
                     <a:ln cap="flat"/>
@@ -9727,7 +9754,7 @@
           <w:smallCaps w:val="0"/>
           <w:rFonts w:ascii="Times New Roman" w:eastAsia="Times New Roman" w:hAnsi="Times New Roman" w:hint="default"/>
         </w:rPr>
-        <w:t xml:space="preserve">cargar la información de su repositorio local a remoto si no están sincronizadas. </w:t>
+        <w:t xml:space="preserve">cargar la información de su repositorio local a remoto (y viceversa) si no están sincronizadas . </w:t>
       </w:r>
     </w:p>
     <w:p>
@@ -9875,7 +9902,7 @@
         </w:rPr>
         <w:drawing>
           <wp:inline distT="0" distB="0" distL="0" distR="0">
-            <wp:extent cx="5735955" cy="967104"/>
+            <wp:extent cx="5736590" cy="967740"/>
             <wp:effectExtent l="0" t="0" r="0" b="0"/>
             <wp:docPr id="28" name="Imagen 15"/>
             <wp:cNvGraphicFramePr>
@@ -9885,7 +9912,7 @@
               <a:graphicData uri="http://schemas.openxmlformats.org/drawingml/2006/picture">
                 <pic:pic xmlns:pic="http://schemas.openxmlformats.org/drawingml/2006/picture">
                   <pic:nvPicPr>
-                    <pic:cNvPr id="18" name="Picture 18" descr="/Users/robertovelasquezdean/Library/Group Containers/L48J367XN4.com.infraware.PolarisOffice/EngineTemp/1349/fImage45026395666.png"/>
+                    <pic:cNvPr id="18" name="Picture 18" descr="/Users/robertovelasquezdean/Library/Group Containers/L48J367XN4.com.infraware.PolarisOffice/EngineTemp/1394/fImage45026395666.png"/>
                     <pic:cNvPicPr>
                       <a:picLocks noChangeAspect="1" noChangeArrowheads="1"/>
                     </pic:cNvPicPr>
@@ -9905,7 +9932,7 @@
                   <pic:spPr>
                     <a:xfrm>
                       <a:off x="0" y="0"/>
-                      <a:ext cx="5736590" cy="967740"/>
+                      <a:ext cx="5737225" cy="968374"/>
                     </a:xfrm>
                     <a:prstGeom prst="rect"/>
                     <a:ln cap="flat"/>
@@ -10422,7 +10449,7 @@
         </w:rPr>
         <w:drawing>
           <wp:inline distT="0" distB="0" distL="0" distR="0">
-            <wp:extent cx="5735955" cy="3989705"/>
+            <wp:extent cx="5736590" cy="3990340"/>
             <wp:effectExtent l="0" t="0" r="0" b="0"/>
             <wp:docPr id="38" name="Imagen 17"/>
             <wp:cNvGraphicFramePr>
@@ -10432,7 +10459,7 @@
               <a:graphicData uri="http://schemas.openxmlformats.org/drawingml/2006/picture">
                 <pic:pic xmlns:pic="http://schemas.openxmlformats.org/drawingml/2006/picture">
                   <pic:nvPicPr>
-                    <pic:cNvPr id="19" name="Picture 19" descr="/Users/robertovelasquezdean/Library/Group Containers/L48J367XN4.com.infraware.PolarisOffice/EngineTemp/1349/fImage61293478492.png"/>
+                    <pic:cNvPr id="19" name="Picture 19" descr="/Users/robertovelasquezdean/Library/Group Containers/L48J367XN4.com.infraware.PolarisOffice/EngineTemp/1394/fImage61293478492.png"/>
                     <pic:cNvPicPr>
                       <a:picLocks noChangeAspect="1" noChangeArrowheads="1"/>
                     </pic:cNvPicPr>
@@ -10452,7 +10479,7 @@
                   <pic:spPr>
                     <a:xfrm>
                       <a:off x="0" y="0"/>
-                      <a:ext cx="5736590" cy="3990340"/>
+                      <a:ext cx="5737225" cy="3990974"/>
                     </a:xfrm>
                     <a:prstGeom prst="rect"/>
                     <a:ln cap="flat"/>

</xml_diff>